<commit_message>
finished until the beginning of week 7
</commit_message>
<xml_diff>
--- a/Evidence_Gathering_Checklist.docx
+++ b/Evidence_Gathering_Checklist.docx
@@ -149,7 +149,7 @@
                     </pic:cNvPicPr>
                   </pic:nvPicPr>
                   <pic:blipFill>
-                    <a:blip r:embed="rId7">
+                    <a:blip r:embed="rId8">
                       <a:extLst/>
                     </a:blip>
                     <a:stretch>
@@ -180,13 +180,7 @@
         <w:rPr>
           <w:lang w:val="en-US"/>
         </w:rPr>
-        <w:t>details the Assessment Criter</w:t>
-      </w:r>
-      <w:r>
-        <w:rPr>
-          <w:lang w:val="en-US"/>
-        </w:rPr>
-        <w:t xml:space="preserve">ia (What you </w:t>
+        <w:t xml:space="preserve">details the Assessment Criteria (What you </w:t>
       </w:r>
       <w:proofErr w:type="gramStart"/>
       <w:r>
@@ -297,7 +291,7 @@
                     <pic:cNvPicPr/>
                   </pic:nvPicPr>
                   <pic:blipFill>
-                    <a:blip r:embed="rId8"/>
+                    <a:blip r:embed="rId9"/>
                     <a:stretch>
                       <a:fillRect/>
                     </a:stretch>
@@ -657,7 +651,7 @@
                     <pic:cNvPicPr/>
                   </pic:nvPicPr>
                   <pic:blipFill>
-                    <a:blip r:embed="rId9"/>
+                    <a:blip r:embed="rId10"/>
                     <a:stretch>
                       <a:fillRect/>
                     </a:stretch>
@@ -806,7 +800,7 @@
                     <pic:cNvPicPr/>
                   </pic:nvPicPr>
                   <pic:blipFill>
-                    <a:blip r:embed="rId10"/>
+                    <a:blip r:embed="rId11"/>
                     <a:stretch>
                       <a:fillRect/>
                     </a:stretch>
@@ -854,7 +848,7 @@
                     <pic:cNvPicPr/>
                   </pic:nvPicPr>
                   <pic:blipFill>
-                    <a:blip r:embed="rId11"/>
+                    <a:blip r:embed="rId12"/>
                     <a:stretch>
                       <a:fillRect/>
                     </a:stretch>
@@ -1247,19 +1241,7 @@
         <w:rPr>
           <w:bCs/>
         </w:rPr>
-        <w:t xml:space="preserve"> are </w:t>
-      </w:r>
-      <w:r>
-        <w:rPr>
-          <w:bCs/>
-        </w:rPr>
-        <w:t>hashes</w:t>
-      </w:r>
-      <w:r>
-        <w:rPr>
-          <w:bCs/>
-        </w:rPr>
-        <w:t xml:space="preserve"> in a program</w:t>
+        <w:t xml:space="preserve"> are hashes in a program</w:t>
       </w:r>
     </w:p>
     <w:p>
@@ -1692,7 +1674,7 @@
                     <pic:cNvPicPr/>
                   </pic:nvPicPr>
                   <pic:blipFill>
-                    <a:blip r:embed="rId12"/>
+                    <a:blip r:embed="rId13"/>
                     <a:stretch>
                       <a:fillRect/>
                     </a:stretch>
@@ -2048,17 +2030,7 @@
                 <w:u w:color="000000"/>
                 <w:shd w:val="clear" w:color="auto" w:fill="FFFFFF"/>
               </w:rPr>
-              <w:t xml:space="preserve">Demonstrate sorting data in a program. Take </w:t>
-            </w:r>
-            <w:r>
-              <w:rPr>
-                <w:rFonts w:ascii="Arial" w:hAnsi="Arial"/>
-                <w:sz w:val="24"/>
-                <w:szCs w:val="24"/>
-                <w:u w:color="000000"/>
-                <w:shd w:val="clear" w:color="auto" w:fill="FFFFFF"/>
-              </w:rPr>
-              <w:t>screenshots of:</w:t>
+              <w:t>Demonstrate sorting data in a program. Take screenshots of:</w:t>
             </w:r>
           </w:p>
           <w:p>
@@ -2148,7 +2120,7 @@
                     <pic:cNvPicPr/>
                   </pic:nvPicPr>
                   <pic:blipFill>
-                    <a:blip r:embed="rId13"/>
+                    <a:blip r:embed="rId14"/>
                     <a:stretch>
                       <a:fillRect/>
                     </a:stretch>
@@ -2250,338 +2222,6 @@
         </w:rPr>
         <w:t>New array was set to the returned value, then printed.</w:t>
       </w:r>
-      <w:bookmarkStart w:id="0" w:name="_GoBack"/>
-      <w:bookmarkEnd w:id="0"/>
-    </w:p>
-    <w:p>
-      <w:pPr>
-        <w:pStyle w:val="Body"/>
-        <w:jc w:val="center"/>
-        <w:rPr>
-          <w:b/>
-          <w:bCs/>
-          <w:u w:val="single"/>
-        </w:rPr>
-      </w:pPr>
-    </w:p>
-    <w:p>
-      <w:pPr>
-        <w:pStyle w:val="Body"/>
-        <w:jc w:val="center"/>
-        <w:rPr>
-          <w:b/>
-          <w:bCs/>
-          <w:u w:val="single"/>
-        </w:rPr>
-      </w:pPr>
-    </w:p>
-    <w:p>
-      <w:pPr>
-        <w:pStyle w:val="Body"/>
-        <w:jc w:val="center"/>
-        <w:rPr>
-          <w:b/>
-          <w:bCs/>
-          <w:u w:val="single"/>
-        </w:rPr>
-      </w:pPr>
-    </w:p>
-    <w:p>
-      <w:pPr>
-        <w:pStyle w:val="Body"/>
-        <w:jc w:val="center"/>
-        <w:rPr>
-          <w:b/>
-          <w:bCs/>
-          <w:u w:val="single"/>
-        </w:rPr>
-      </w:pPr>
-    </w:p>
-    <w:p>
-      <w:pPr>
-        <w:pStyle w:val="Body"/>
-        <w:jc w:val="center"/>
-        <w:rPr>
-          <w:b/>
-          <w:bCs/>
-          <w:u w:val="single"/>
-        </w:rPr>
-      </w:pPr>
-    </w:p>
-    <w:p>
-      <w:pPr>
-        <w:pStyle w:val="Body"/>
-        <w:jc w:val="center"/>
-        <w:rPr>
-          <w:b/>
-          <w:bCs/>
-          <w:u w:val="single"/>
-        </w:rPr>
-      </w:pPr>
-    </w:p>
-    <w:p>
-      <w:pPr>
-        <w:pStyle w:val="Body"/>
-        <w:jc w:val="center"/>
-        <w:rPr>
-          <w:b/>
-          <w:bCs/>
-          <w:u w:val="single"/>
-        </w:rPr>
-      </w:pPr>
-    </w:p>
-    <w:p>
-      <w:pPr>
-        <w:pStyle w:val="Body"/>
-        <w:jc w:val="center"/>
-        <w:rPr>
-          <w:b/>
-          <w:bCs/>
-          <w:u w:val="single"/>
-        </w:rPr>
-      </w:pPr>
-    </w:p>
-    <w:p>
-      <w:pPr>
-        <w:pStyle w:val="Body"/>
-        <w:jc w:val="center"/>
-        <w:rPr>
-          <w:b/>
-          <w:bCs/>
-          <w:u w:val="single"/>
-        </w:rPr>
-      </w:pPr>
-    </w:p>
-    <w:p>
-      <w:pPr>
-        <w:pStyle w:val="Body"/>
-        <w:jc w:val="center"/>
-        <w:rPr>
-          <w:b/>
-          <w:bCs/>
-          <w:u w:val="single"/>
-        </w:rPr>
-      </w:pPr>
-    </w:p>
-    <w:p>
-      <w:pPr>
-        <w:pStyle w:val="Body"/>
-        <w:jc w:val="center"/>
-        <w:rPr>
-          <w:b/>
-          <w:bCs/>
-          <w:u w:val="single"/>
-        </w:rPr>
-      </w:pPr>
-    </w:p>
-    <w:p>
-      <w:pPr>
-        <w:pStyle w:val="Body"/>
-        <w:jc w:val="center"/>
-        <w:rPr>
-          <w:b/>
-          <w:bCs/>
-          <w:u w:val="single"/>
-        </w:rPr>
-      </w:pPr>
-    </w:p>
-    <w:p>
-      <w:pPr>
-        <w:pStyle w:val="Body"/>
-        <w:jc w:val="center"/>
-        <w:rPr>
-          <w:b/>
-          <w:bCs/>
-          <w:u w:val="single"/>
-        </w:rPr>
-      </w:pPr>
-    </w:p>
-    <w:p>
-      <w:pPr>
-        <w:pStyle w:val="Body"/>
-        <w:jc w:val="center"/>
-        <w:rPr>
-          <w:b/>
-          <w:bCs/>
-          <w:u w:val="single"/>
-        </w:rPr>
-      </w:pPr>
-    </w:p>
-    <w:p>
-      <w:pPr>
-        <w:pStyle w:val="Body"/>
-        <w:jc w:val="center"/>
-        <w:rPr>
-          <w:b/>
-          <w:bCs/>
-          <w:u w:val="single"/>
-        </w:rPr>
-      </w:pPr>
-    </w:p>
-    <w:p>
-      <w:pPr>
-        <w:pStyle w:val="Body"/>
-        <w:jc w:val="center"/>
-        <w:rPr>
-          <w:b/>
-          <w:bCs/>
-          <w:u w:val="single"/>
-        </w:rPr>
-      </w:pPr>
-    </w:p>
-    <w:p>
-      <w:pPr>
-        <w:pStyle w:val="Body"/>
-        <w:jc w:val="center"/>
-        <w:rPr>
-          <w:b/>
-          <w:bCs/>
-          <w:u w:val="single"/>
-        </w:rPr>
-      </w:pPr>
-    </w:p>
-    <w:p>
-      <w:pPr>
-        <w:pStyle w:val="Body"/>
-        <w:jc w:val="center"/>
-        <w:rPr>
-          <w:b/>
-          <w:bCs/>
-          <w:u w:val="single"/>
-        </w:rPr>
-      </w:pPr>
-    </w:p>
-    <w:p>
-      <w:pPr>
-        <w:pStyle w:val="Body"/>
-        <w:jc w:val="center"/>
-        <w:rPr>
-          <w:b/>
-          <w:bCs/>
-          <w:u w:val="single"/>
-        </w:rPr>
-      </w:pPr>
-    </w:p>
-    <w:p>
-      <w:pPr>
-        <w:pStyle w:val="Body"/>
-        <w:jc w:val="center"/>
-        <w:rPr>
-          <w:b/>
-          <w:bCs/>
-          <w:u w:val="single"/>
-        </w:rPr>
-      </w:pPr>
-    </w:p>
-    <w:p>
-      <w:pPr>
-        <w:pStyle w:val="Body"/>
-        <w:jc w:val="center"/>
-        <w:rPr>
-          <w:b/>
-          <w:bCs/>
-          <w:u w:val="single"/>
-        </w:rPr>
-      </w:pPr>
-    </w:p>
-    <w:p>
-      <w:pPr>
-        <w:pStyle w:val="Body"/>
-        <w:jc w:val="center"/>
-        <w:rPr>
-          <w:b/>
-          <w:bCs/>
-          <w:u w:val="single"/>
-        </w:rPr>
-      </w:pPr>
-    </w:p>
-    <w:p>
-      <w:pPr>
-        <w:pStyle w:val="Body"/>
-        <w:jc w:val="center"/>
-        <w:rPr>
-          <w:b/>
-          <w:bCs/>
-          <w:u w:val="single"/>
-        </w:rPr>
-      </w:pPr>
-    </w:p>
-    <w:p>
-      <w:pPr>
-        <w:pStyle w:val="Body"/>
-        <w:jc w:val="center"/>
-        <w:rPr>
-          <w:b/>
-          <w:bCs/>
-          <w:u w:val="single"/>
-        </w:rPr>
-      </w:pPr>
-    </w:p>
-    <w:p>
-      <w:pPr>
-        <w:pStyle w:val="Body"/>
-        <w:jc w:val="center"/>
-        <w:rPr>
-          <w:b/>
-          <w:bCs/>
-          <w:u w:val="single"/>
-        </w:rPr>
-      </w:pPr>
-    </w:p>
-    <w:p>
-      <w:pPr>
-        <w:pStyle w:val="Body"/>
-        <w:jc w:val="center"/>
-        <w:rPr>
-          <w:b/>
-          <w:bCs/>
-          <w:u w:val="single"/>
-        </w:rPr>
-      </w:pPr>
-    </w:p>
-    <w:p>
-      <w:pPr>
-        <w:pStyle w:val="Body"/>
-        <w:jc w:val="center"/>
-        <w:rPr>
-          <w:b/>
-          <w:bCs/>
-          <w:u w:val="single"/>
-        </w:rPr>
-      </w:pPr>
-    </w:p>
-    <w:p>
-      <w:pPr>
-        <w:pStyle w:val="Body"/>
-        <w:jc w:val="center"/>
-        <w:rPr>
-          <w:b/>
-          <w:bCs/>
-          <w:u w:val="single"/>
-        </w:rPr>
-      </w:pPr>
-    </w:p>
-    <w:p>
-      <w:pPr>
-        <w:pStyle w:val="Body"/>
-        <w:jc w:val="center"/>
-        <w:rPr>
-          <w:b/>
-          <w:bCs/>
-          <w:u w:val="single"/>
-        </w:rPr>
-      </w:pPr>
-    </w:p>
-    <w:p>
-      <w:pPr>
-        <w:pStyle w:val="Body"/>
-        <w:jc w:val="center"/>
-        <w:rPr>
-          <w:b/>
-          <w:bCs/>
-          <w:u w:val="single"/>
-        </w:rPr>
-      </w:pPr>
     </w:p>
     <w:p>
       <w:pPr>
@@ -2622,6 +2262,7 @@
           <w:u w:val="single"/>
           <w:lang w:val="en-US"/>
         </w:rPr>
+        <w:lastRenderedPageBreak/>
         <w:t>Week 5</w:t>
       </w:r>
     </w:p>
@@ -2880,67 +2521,79 @@
           <w:bCs/>
         </w:rPr>
       </w:pPr>
-    </w:p>
-    <w:p>
-      <w:pPr>
-        <w:pStyle w:val="Body"/>
-        <w:jc w:val="center"/>
-        <w:rPr>
-          <w:b/>
-          <w:bCs/>
-          <w:u w:val="single"/>
-        </w:rPr>
-      </w:pPr>
-    </w:p>
-    <w:p>
-      <w:pPr>
-        <w:pStyle w:val="Body"/>
-        <w:jc w:val="center"/>
-        <w:rPr>
-          <w:b/>
-          <w:bCs/>
-          <w:u w:val="single"/>
-        </w:rPr>
-      </w:pPr>
       <w:r>
         <w:rPr>
-          <w:b/>
-          <w:bCs/>
-          <w:u w:val="single"/>
+          <w:noProof/>
+        </w:rPr>
+        <w:drawing>
+          <wp:anchor distT="0" distB="0" distL="114300" distR="114300" simplePos="0" relativeHeight="251679744" behindDoc="0" locked="0" layoutInCell="1" allowOverlap="1" wp14:anchorId="194FC35E" wp14:editId="4AF2D2A0">
+            <wp:simplePos x="0" y="0"/>
+            <wp:positionH relativeFrom="margin">
+              <wp:align>center</wp:align>
+            </wp:positionH>
+            <wp:positionV relativeFrom="paragraph">
+              <wp:posOffset>267335</wp:posOffset>
+            </wp:positionV>
+            <wp:extent cx="4724400" cy="4648200"/>
+            <wp:effectExtent l="0" t="0" r="0" b="0"/>
+            <wp:wrapTopAndBottom/>
+            <wp:docPr id="13" name="Picture 13"/>
+            <wp:cNvGraphicFramePr>
+              <a:graphicFrameLocks xmlns:a="http://schemas.openxmlformats.org/drawingml/2006/main" noChangeAspect="1"/>
+            </wp:cNvGraphicFramePr>
+            <a:graphic xmlns:a="http://schemas.openxmlformats.org/drawingml/2006/main">
+              <a:graphicData uri="http://schemas.openxmlformats.org/drawingml/2006/picture">
+                <pic:pic xmlns:pic="http://schemas.openxmlformats.org/drawingml/2006/picture">
+                  <pic:nvPicPr>
+                    <pic:cNvPr id="1" name=""/>
+                    <pic:cNvPicPr/>
+                  </pic:nvPicPr>
+                  <pic:blipFill>
+                    <a:blip r:embed="rId15"/>
+                    <a:stretch>
+                      <a:fillRect/>
+                    </a:stretch>
+                  </pic:blipFill>
+                  <pic:spPr>
+                    <a:xfrm>
+                      <a:off x="0" y="0"/>
+                      <a:ext cx="4724400" cy="4648200"/>
+                    </a:xfrm>
+                    <a:prstGeom prst="rect">
+                      <a:avLst/>
+                    </a:prstGeom>
+                  </pic:spPr>
+                </pic:pic>
+              </a:graphicData>
+            </a:graphic>
+          </wp:anchor>
+        </w:drawing>
+      </w:r>
+    </w:p>
+    <w:p>
+      <w:pPr>
+        <w:pStyle w:val="Body"/>
+        <w:rPr>
+          <w:b/>
+          <w:bCs/>
+          <w:u w:val="single"/>
+        </w:rPr>
+      </w:pPr>
+    </w:p>
+    <w:p>
+      <w:pPr>
+        <w:pStyle w:val="Body"/>
+        <w:jc w:val="center"/>
+        <w:rPr>
+          <w:bCs/>
+        </w:rPr>
+      </w:pPr>
+      <w:r>
+        <w:rPr>
+          <w:bCs/>
           <w:lang w:val="en-US"/>
         </w:rPr>
-        <w:t>Paste Screenshot here</w:t>
-      </w:r>
-    </w:p>
-    <w:p>
-      <w:pPr>
-        <w:pStyle w:val="Body"/>
-        <w:jc w:val="center"/>
-        <w:rPr>
-          <w:b/>
-          <w:bCs/>
-          <w:u w:val="single"/>
-        </w:rPr>
-      </w:pPr>
-    </w:p>
-    <w:p>
-      <w:pPr>
-        <w:pStyle w:val="Body"/>
-        <w:jc w:val="center"/>
-        <w:rPr>
-          <w:b/>
-          <w:bCs/>
-          <w:u w:val="single"/>
-        </w:rPr>
-      </w:pPr>
-      <w:r>
-        <w:rPr>
-          <w:b/>
-          <w:bCs/>
-          <w:u w:val="single"/>
-          <w:lang w:val="en-US"/>
-        </w:rPr>
-        <w:t>Description here</w:t>
+        <w:t>A use case diagram of an online store concept.</w:t>
       </w:r>
     </w:p>
     <w:p>
@@ -3244,43 +2897,82 @@
       </w:pPr>
       <w:r>
         <w:rPr>
-          <w:b/>
-          <w:bCs/>
-          <w:u w:val="single"/>
+          <w:noProof/>
+        </w:rPr>
+        <w:lastRenderedPageBreak/>
+        <w:drawing>
+          <wp:anchor distT="0" distB="0" distL="114300" distR="114300" simplePos="0" relativeHeight="251681792" behindDoc="0" locked="0" layoutInCell="1" allowOverlap="1" wp14:anchorId="5AC93680" wp14:editId="743CA330">
+            <wp:simplePos x="0" y="0"/>
+            <wp:positionH relativeFrom="column">
+              <wp:posOffset>0</wp:posOffset>
+            </wp:positionH>
+            <wp:positionV relativeFrom="paragraph">
+              <wp:posOffset>167005</wp:posOffset>
+            </wp:positionV>
+            <wp:extent cx="6120130" cy="3126740"/>
+            <wp:effectExtent l="0" t="0" r="0" b="0"/>
+            <wp:wrapTopAndBottom/>
+            <wp:docPr id="15" name="Picture 15"/>
+            <wp:cNvGraphicFramePr>
+              <a:graphicFrameLocks xmlns:a="http://schemas.openxmlformats.org/drawingml/2006/main" noChangeAspect="1"/>
+            </wp:cNvGraphicFramePr>
+            <a:graphic xmlns:a="http://schemas.openxmlformats.org/drawingml/2006/main">
+              <a:graphicData uri="http://schemas.openxmlformats.org/drawingml/2006/picture">
+                <pic:pic xmlns:pic="http://schemas.openxmlformats.org/drawingml/2006/picture">
+                  <pic:nvPicPr>
+                    <pic:cNvPr id="1" name=""/>
+                    <pic:cNvPicPr/>
+                  </pic:nvPicPr>
+                  <pic:blipFill>
+                    <a:blip r:embed="rId16"/>
+                    <a:stretch>
+                      <a:fillRect/>
+                    </a:stretch>
+                  </pic:blipFill>
+                  <pic:spPr>
+                    <a:xfrm>
+                      <a:off x="0" y="0"/>
+                      <a:ext cx="6120130" cy="3126740"/>
+                    </a:xfrm>
+                    <a:prstGeom prst="rect">
+                      <a:avLst/>
+                    </a:prstGeom>
+                  </pic:spPr>
+                </pic:pic>
+              </a:graphicData>
+            </a:graphic>
+          </wp:anchor>
+        </w:drawing>
+      </w:r>
+    </w:p>
+    <w:p>
+      <w:pPr>
+        <w:pStyle w:val="Body"/>
+        <w:jc w:val="center"/>
+        <w:rPr>
+          <w:bCs/>
+        </w:rPr>
+      </w:pPr>
+      <w:r>
+        <w:rPr>
+          <w:bCs/>
           <w:lang w:val="en-US"/>
         </w:rPr>
-        <w:t>Paste Screenshot here</w:t>
+        <w:t>A class diagram concept on an infantry type unit on a strategy</w:t>
       </w:r>
-    </w:p>
-    <w:p>
-      <w:pPr>
-        <w:pStyle w:val="Body"/>
-        <w:jc w:val="center"/>
-        <w:rPr>
-          <w:b/>
-          <w:bCs/>
-          <w:u w:val="single"/>
-        </w:rPr>
-      </w:pPr>
-    </w:p>
-    <w:p>
-      <w:pPr>
-        <w:pStyle w:val="Body"/>
-        <w:jc w:val="center"/>
-        <w:rPr>
-          <w:b/>
-          <w:bCs/>
-          <w:u w:val="single"/>
-        </w:rPr>
-      </w:pPr>
       <w:r>
         <w:rPr>
-          <w:b/>
-          <w:bCs/>
-          <w:u w:val="single"/>
+          <w:bCs/>
           <w:lang w:val="en-US"/>
         </w:rPr>
-        <w:t>Description here</w:t>
+        <w:t xml:space="preserve"> videogame</w:t>
+      </w:r>
+      <w:r>
+        <w:rPr>
+          <w:bCs/>
+          <w:lang w:val="en-US"/>
+        </w:rPr>
+        <w:t>.</w:t>
       </w:r>
     </w:p>
     <w:p>
@@ -3368,7 +3060,6 @@
               <w:rPr>
                 <w:rFonts w:eastAsia="Arial Unicode MS" w:cs="Arial Unicode MS"/>
               </w:rPr>
-              <w:lastRenderedPageBreak/>
               <w:t>Unit</w:t>
             </w:r>
           </w:p>
@@ -3572,56 +3263,92 @@
           <w:u w:val="single"/>
         </w:rPr>
       </w:pPr>
-    </w:p>
-    <w:p>
-      <w:pPr>
-        <w:pStyle w:val="Body"/>
-        <w:jc w:val="center"/>
-        <w:rPr>
-          <w:b/>
-          <w:bCs/>
-          <w:u w:val="single"/>
-        </w:rPr>
-      </w:pPr>
       <w:r>
         <w:rPr>
+          <w:noProof/>
+        </w:rPr>
+        <w:drawing>
+          <wp:anchor distT="0" distB="0" distL="114300" distR="114300" simplePos="0" relativeHeight="251683840" behindDoc="0" locked="0" layoutInCell="1" allowOverlap="1" wp14:anchorId="7B439C92" wp14:editId="0A9BAEAA">
+            <wp:simplePos x="0" y="0"/>
+            <wp:positionH relativeFrom="column">
+              <wp:posOffset>320040</wp:posOffset>
+            </wp:positionH>
+            <wp:positionV relativeFrom="paragraph">
+              <wp:posOffset>312420</wp:posOffset>
+            </wp:positionV>
+            <wp:extent cx="6120130" cy="4208780"/>
+            <wp:effectExtent l="0" t="0" r="0" b="1270"/>
+            <wp:wrapTopAndBottom/>
+            <wp:docPr id="18" name="Picture 18"/>
+            <wp:cNvGraphicFramePr>
+              <a:graphicFrameLocks xmlns:a="http://schemas.openxmlformats.org/drawingml/2006/main" noChangeAspect="1"/>
+            </wp:cNvGraphicFramePr>
+            <a:graphic xmlns:a="http://schemas.openxmlformats.org/drawingml/2006/main">
+              <a:graphicData uri="http://schemas.openxmlformats.org/drawingml/2006/picture">
+                <pic:pic xmlns:pic="http://schemas.openxmlformats.org/drawingml/2006/picture">
+                  <pic:nvPicPr>
+                    <pic:cNvPr id="1" name=""/>
+                    <pic:cNvPicPr/>
+                  </pic:nvPicPr>
+                  <pic:blipFill>
+                    <a:blip r:embed="rId17"/>
+                    <a:stretch>
+                      <a:fillRect/>
+                    </a:stretch>
+                  </pic:blipFill>
+                  <pic:spPr>
+                    <a:xfrm>
+                      <a:off x="0" y="0"/>
+                      <a:ext cx="6120130" cy="4208780"/>
+                    </a:xfrm>
+                    <a:prstGeom prst="rect">
+                      <a:avLst/>
+                    </a:prstGeom>
+                  </pic:spPr>
+                </pic:pic>
+              </a:graphicData>
+            </a:graphic>
+          </wp:anchor>
+        </w:drawing>
+      </w:r>
+    </w:p>
+    <w:p>
+      <w:pPr>
+        <w:pStyle w:val="Body"/>
+        <w:jc w:val="center"/>
+        <w:rPr>
           <w:b/>
           <w:bCs/>
           <w:u w:val="single"/>
           <w:lang w:val="en-US"/>
         </w:rPr>
-        <w:t>Paste Screenshot here</w:t>
-      </w:r>
-    </w:p>
-    <w:p>
-      <w:pPr>
-        <w:pStyle w:val="Body"/>
-        <w:jc w:val="center"/>
-        <w:rPr>
-          <w:b/>
-          <w:bCs/>
-          <w:u w:val="single"/>
-        </w:rPr>
-      </w:pPr>
-    </w:p>
-    <w:p>
-      <w:pPr>
-        <w:pStyle w:val="Body"/>
-        <w:jc w:val="center"/>
-        <w:rPr>
-          <w:b/>
-          <w:bCs/>
-          <w:u w:val="single"/>
+      </w:pPr>
+    </w:p>
+    <w:p>
+      <w:pPr>
+        <w:pStyle w:val="Body"/>
+        <w:jc w:val="center"/>
+        <w:rPr>
+          <w:b/>
+          <w:bCs/>
+          <w:u w:val="single"/>
+        </w:rPr>
+      </w:pPr>
+    </w:p>
+    <w:p>
+      <w:pPr>
+        <w:pStyle w:val="Body"/>
+        <w:jc w:val="center"/>
+        <w:rPr>
+          <w:bCs/>
         </w:rPr>
       </w:pPr>
       <w:r>
         <w:rPr>
-          <w:b/>
-          <w:bCs/>
-          <w:u w:val="single"/>
+          <w:bCs/>
           <w:lang w:val="en-US"/>
         </w:rPr>
-        <w:t>Description here</w:t>
+        <w:t>Concept of a letter being sent, with recipient and sender</w:t>
       </w:r>
     </w:p>
     <w:p>
@@ -3912,77 +3639,78 @@
           <w:u w:val="single"/>
         </w:rPr>
       </w:pPr>
-    </w:p>
-    <w:p>
-      <w:pPr>
-        <w:pStyle w:val="Body"/>
-        <w:jc w:val="center"/>
-        <w:rPr>
-          <w:b/>
-          <w:bCs/>
-          <w:u w:val="single"/>
-        </w:rPr>
-      </w:pPr>
       <w:r>
         <w:rPr>
-          <w:b/>
-          <w:bCs/>
-          <w:u w:val="single"/>
-          <w:lang w:val="en-US"/>
-        </w:rPr>
-        <w:t xml:space="preserve">Paste Screenshot </w:t>
+          <w:noProof/>
+        </w:rPr>
+        <w:drawing>
+          <wp:anchor distT="0" distB="0" distL="114300" distR="114300" simplePos="0" relativeHeight="251685888" behindDoc="0" locked="0" layoutInCell="1" allowOverlap="1" wp14:anchorId="77BDB815" wp14:editId="444BE2B5">
+            <wp:simplePos x="0" y="0"/>
+            <wp:positionH relativeFrom="column">
+              <wp:posOffset>0</wp:posOffset>
+            </wp:positionH>
+            <wp:positionV relativeFrom="paragraph">
+              <wp:posOffset>159385</wp:posOffset>
+            </wp:positionV>
+            <wp:extent cx="6120130" cy="3712845"/>
+            <wp:effectExtent l="0" t="0" r="0" b="1905"/>
+            <wp:wrapTopAndBottom/>
+            <wp:docPr id="20" name="Picture 20"/>
+            <wp:cNvGraphicFramePr>
+              <a:graphicFrameLocks xmlns:a="http://schemas.openxmlformats.org/drawingml/2006/main" noChangeAspect="1"/>
+            </wp:cNvGraphicFramePr>
+            <a:graphic xmlns:a="http://schemas.openxmlformats.org/drawingml/2006/main">
+              <a:graphicData uri="http://schemas.openxmlformats.org/drawingml/2006/picture">
+                <pic:pic xmlns:pic="http://schemas.openxmlformats.org/drawingml/2006/picture">
+                  <pic:nvPicPr>
+                    <pic:cNvPr id="1" name=""/>
+                    <pic:cNvPicPr/>
+                  </pic:nvPicPr>
+                  <pic:blipFill>
+                    <a:blip r:embed="rId18"/>
+                    <a:stretch>
+                      <a:fillRect/>
+                    </a:stretch>
+                  </pic:blipFill>
+                  <pic:spPr>
+                    <a:xfrm>
+                      <a:off x="0" y="0"/>
+                      <a:ext cx="6120130" cy="3712845"/>
+                    </a:xfrm>
+                    <a:prstGeom prst="rect">
+                      <a:avLst/>
+                    </a:prstGeom>
+                  </pic:spPr>
+                </pic:pic>
+              </a:graphicData>
+            </a:graphic>
+          </wp:anchor>
+        </w:drawing>
       </w:r>
+    </w:p>
+    <w:p>
+      <w:pPr>
+        <w:pStyle w:val="Body"/>
+        <w:jc w:val="center"/>
+        <w:rPr>
+          <w:bCs/>
+        </w:rPr>
+      </w:pPr>
+    </w:p>
+    <w:p>
+      <w:pPr>
+        <w:pStyle w:val="Body"/>
+        <w:jc w:val="center"/>
+        <w:rPr>
+          <w:bCs/>
+        </w:rPr>
+      </w:pPr>
       <w:r>
         <w:rPr>
-          <w:b/>
-          <w:bCs/>
-          <w:u w:val="single"/>
-          <w:lang w:val="en-US"/>
-        </w:rPr>
-        <w:t>here</w:t>
+          <w:bCs/>
+        </w:rPr>
+        <w:t>Activity diagram of how unit production would be on a strategy videogame</w:t>
       </w:r>
-    </w:p>
-    <w:p>
-      <w:pPr>
-        <w:pStyle w:val="Body"/>
-        <w:jc w:val="center"/>
-        <w:rPr>
-          <w:b/>
-          <w:bCs/>
-          <w:u w:val="single"/>
-        </w:rPr>
-      </w:pPr>
-    </w:p>
-    <w:p>
-      <w:pPr>
-        <w:pStyle w:val="Body"/>
-        <w:jc w:val="center"/>
-        <w:rPr>
-          <w:b/>
-          <w:bCs/>
-          <w:u w:val="single"/>
-        </w:rPr>
-      </w:pPr>
-      <w:r>
-        <w:rPr>
-          <w:b/>
-          <w:bCs/>
-          <w:u w:val="single"/>
-          <w:lang w:val="en-US"/>
-        </w:rPr>
-        <w:t>Description here</w:t>
-      </w:r>
-    </w:p>
-    <w:p>
-      <w:pPr>
-        <w:pStyle w:val="Body"/>
-        <w:jc w:val="center"/>
-        <w:rPr>
-          <w:b/>
-          <w:bCs/>
-          <w:u w:val="single"/>
-        </w:rPr>
-      </w:pPr>
     </w:p>
     <w:p>
       <w:pPr>
@@ -4408,63 +4136,933 @@
     <w:p>
       <w:pPr>
         <w:pStyle w:val="Body"/>
-        <w:jc w:val="center"/>
-        <w:rPr>
-          <w:b/>
-          <w:bCs/>
-          <w:u w:val="single"/>
-        </w:rPr>
-      </w:pPr>
-    </w:p>
-    <w:p>
-      <w:pPr>
-        <w:pStyle w:val="Body"/>
-        <w:jc w:val="center"/>
-        <w:rPr>
-          <w:b/>
-          <w:bCs/>
-          <w:u w:val="single"/>
+        <w:rPr>
+          <w:b/>
+          <w:bCs/>
+        </w:rPr>
+      </w:pPr>
+    </w:p>
+    <w:p>
+      <w:pPr>
+        <w:pStyle w:val="Body"/>
+        <w:jc w:val="center"/>
+        <w:rPr>
+          <w:b/>
+          <w:bCs/>
+          <w:u w:val="single"/>
+        </w:rPr>
+      </w:pPr>
+    </w:p>
+    <w:tbl>
+      <w:tblPr>
+        <w:tblStyle w:val="TableGrid"/>
+        <w:tblW w:w="0" w:type="auto"/>
+        <w:tblLook w:val="04A0" w:firstRow="1" w:lastRow="0" w:firstColumn="1" w:lastColumn="0" w:noHBand="0" w:noVBand="1"/>
+      </w:tblPr>
+      <w:tblGrid>
+        <w:gridCol w:w="3209"/>
+        <w:gridCol w:w="3209"/>
+        <w:gridCol w:w="3210"/>
+      </w:tblGrid>
+      <w:tr>
+        <w:tc>
+          <w:tcPr>
+            <w:tcW w:w="3209" w:type="dxa"/>
+          </w:tcPr>
+          <w:p>
+            <w:pPr>
+              <w:pStyle w:val="Body"/>
+              <w:pBdr>
+                <w:top w:val="none" w:sz="0" w:space="0" w:color="auto"/>
+                <w:left w:val="none" w:sz="0" w:space="0" w:color="auto"/>
+                <w:bottom w:val="none" w:sz="0" w:space="0" w:color="auto"/>
+                <w:right w:val="none" w:sz="0" w:space="0" w:color="auto"/>
+                <w:between w:val="none" w:sz="0" w:space="0" w:color="auto"/>
+                <w:bar w:val="none" w:sz="0" w:color="auto"/>
+              </w:pBdr>
+              <w:jc w:val="center"/>
+              <w:rPr>
+                <w:b/>
+                <w:bCs/>
+                <w:u w:val="single"/>
+              </w:rPr>
+            </w:pPr>
+          </w:p>
+        </w:tc>
+        <w:tc>
+          <w:tcPr>
+            <w:tcW w:w="3209" w:type="dxa"/>
+          </w:tcPr>
+          <w:p>
+            <w:pPr>
+              <w:pStyle w:val="Body"/>
+              <w:pBdr>
+                <w:top w:val="none" w:sz="0" w:space="0" w:color="auto"/>
+                <w:left w:val="none" w:sz="0" w:space="0" w:color="auto"/>
+                <w:bottom w:val="none" w:sz="0" w:space="0" w:color="auto"/>
+                <w:right w:val="none" w:sz="0" w:space="0" w:color="auto"/>
+                <w:between w:val="none" w:sz="0" w:space="0" w:color="auto"/>
+                <w:bar w:val="none" w:sz="0" w:color="auto"/>
+              </w:pBdr>
+              <w:jc w:val="center"/>
+              <w:rPr>
+                <w:b/>
+                <w:bCs/>
+                <w:u w:val="single"/>
+              </w:rPr>
+            </w:pPr>
+            <w:r>
+              <w:rPr>
+                <w:b/>
+                <w:bCs/>
+                <w:u w:val="single"/>
+              </w:rPr>
+              <w:t>Implementation constraint</w:t>
+            </w:r>
+          </w:p>
+        </w:tc>
+        <w:tc>
+          <w:tcPr>
+            <w:tcW w:w="3210" w:type="dxa"/>
+          </w:tcPr>
+          <w:p>
+            <w:pPr>
+              <w:pStyle w:val="Body"/>
+              <w:pBdr>
+                <w:top w:val="none" w:sz="0" w:space="0" w:color="auto"/>
+                <w:left w:val="none" w:sz="0" w:space="0" w:color="auto"/>
+                <w:bottom w:val="none" w:sz="0" w:space="0" w:color="auto"/>
+                <w:right w:val="none" w:sz="0" w:space="0" w:color="auto"/>
+                <w:between w:val="none" w:sz="0" w:space="0" w:color="auto"/>
+                <w:bar w:val="none" w:sz="0" w:color="auto"/>
+              </w:pBdr>
+              <w:jc w:val="center"/>
+              <w:rPr>
+                <w:b/>
+                <w:bCs/>
+                <w:u w:val="single"/>
+              </w:rPr>
+            </w:pPr>
+            <w:r>
+              <w:rPr>
+                <w:b/>
+                <w:bCs/>
+                <w:u w:val="single"/>
+              </w:rPr>
+              <w:t>Solution</w:t>
+            </w:r>
+          </w:p>
+        </w:tc>
+      </w:tr>
+      <w:tr>
+        <w:tc>
+          <w:tcPr>
+            <w:tcW w:w="3209" w:type="dxa"/>
+          </w:tcPr>
+          <w:p>
+            <w:pPr>
+              <w:pStyle w:val="Body"/>
+              <w:pBdr>
+                <w:top w:val="none" w:sz="0" w:space="0" w:color="auto"/>
+                <w:left w:val="none" w:sz="0" w:space="0" w:color="auto"/>
+                <w:bottom w:val="none" w:sz="0" w:space="0" w:color="auto"/>
+                <w:right w:val="none" w:sz="0" w:space="0" w:color="auto"/>
+                <w:between w:val="none" w:sz="0" w:space="0" w:color="auto"/>
+                <w:bar w:val="none" w:sz="0" w:color="auto"/>
+              </w:pBdr>
+              <w:jc w:val="center"/>
+              <w:rPr>
+                <w:b/>
+                <w:bCs/>
+              </w:rPr>
+            </w:pPr>
+            <w:r>
+              <w:rPr>
+                <w:b/>
+                <w:bCs/>
+              </w:rPr>
+              <w:t>Har</w:t>
+            </w:r>
+            <w:r>
+              <w:rPr>
+                <w:b/>
+                <w:bCs/>
+              </w:rPr>
+              <w:t>dware and software platforms</w:t>
+            </w:r>
+          </w:p>
+        </w:tc>
+        <w:tc>
+          <w:tcPr>
+            <w:tcW w:w="3209" w:type="dxa"/>
+          </w:tcPr>
+          <w:p>
+            <w:pPr>
+              <w:pStyle w:val="Body"/>
+              <w:pBdr>
+                <w:top w:val="none" w:sz="0" w:space="0" w:color="auto"/>
+                <w:left w:val="none" w:sz="0" w:space="0" w:color="auto"/>
+                <w:bottom w:val="none" w:sz="0" w:space="0" w:color="auto"/>
+                <w:right w:val="none" w:sz="0" w:space="0" w:color="auto"/>
+                <w:between w:val="none" w:sz="0" w:space="0" w:color="auto"/>
+                <w:bar w:val="none" w:sz="0" w:color="auto"/>
+              </w:pBdr>
+              <w:jc w:val="both"/>
+              <w:rPr>
+                <w:bCs/>
+              </w:rPr>
+            </w:pPr>
+            <w:r>
+              <w:rPr>
+                <w:bCs/>
+              </w:rPr>
+              <w:t>Software not compatible with mobile devices, being a web application.</w:t>
+            </w:r>
+          </w:p>
+          <w:p>
+            <w:pPr>
+              <w:pStyle w:val="Body"/>
+              <w:pBdr>
+                <w:top w:val="none" w:sz="0" w:space="0" w:color="auto"/>
+                <w:left w:val="none" w:sz="0" w:space="0" w:color="auto"/>
+                <w:bottom w:val="none" w:sz="0" w:space="0" w:color="auto"/>
+                <w:right w:val="none" w:sz="0" w:space="0" w:color="auto"/>
+                <w:between w:val="none" w:sz="0" w:space="0" w:color="auto"/>
+                <w:bar w:val="none" w:sz="0" w:color="auto"/>
+              </w:pBdr>
+              <w:jc w:val="both"/>
+              <w:rPr>
+                <w:bCs/>
+              </w:rPr>
+            </w:pPr>
+            <w:r>
+              <w:rPr>
+                <w:bCs/>
+              </w:rPr>
+              <w:t>Software should be made native on mobile devices to allow younger use</w:t>
+            </w:r>
+            <w:r>
+              <w:rPr>
+                <w:bCs/>
+              </w:rPr>
+              <w:t>r</w:t>
+            </w:r>
+            <w:r>
+              <w:rPr>
+                <w:bCs/>
+              </w:rPr>
+              <w:t xml:space="preserve">s </w:t>
+            </w:r>
+            <w:r>
+              <w:rPr>
+                <w:bCs/>
+              </w:rPr>
+              <w:t>to use it without having to access a browser.</w:t>
+            </w:r>
+          </w:p>
+          <w:p>
+            <w:pPr>
+              <w:pStyle w:val="Body"/>
+              <w:pBdr>
+                <w:top w:val="none" w:sz="0" w:space="0" w:color="auto"/>
+                <w:left w:val="none" w:sz="0" w:space="0" w:color="auto"/>
+                <w:bottom w:val="none" w:sz="0" w:space="0" w:color="auto"/>
+                <w:right w:val="none" w:sz="0" w:space="0" w:color="auto"/>
+                <w:between w:val="none" w:sz="0" w:space="0" w:color="auto"/>
+                <w:bar w:val="none" w:sz="0" w:color="auto"/>
+              </w:pBdr>
+              <w:jc w:val="both"/>
+              <w:rPr>
+                <w:bCs/>
+              </w:rPr>
+            </w:pPr>
+            <w:r>
+              <w:rPr>
+                <w:bCs/>
+              </w:rPr>
+              <w:t>Users that are accustomed to using mobile applications are discouraged from using the software.</w:t>
+            </w:r>
+          </w:p>
+        </w:tc>
+        <w:tc>
+          <w:tcPr>
+            <w:tcW w:w="3210" w:type="dxa"/>
+          </w:tcPr>
+          <w:p>
+            <w:pPr>
+              <w:pStyle w:val="Body"/>
+              <w:pBdr>
+                <w:top w:val="none" w:sz="0" w:space="0" w:color="auto"/>
+                <w:left w:val="none" w:sz="0" w:space="0" w:color="auto"/>
+                <w:bottom w:val="none" w:sz="0" w:space="0" w:color="auto"/>
+                <w:right w:val="none" w:sz="0" w:space="0" w:color="auto"/>
+                <w:between w:val="none" w:sz="0" w:space="0" w:color="auto"/>
+                <w:bar w:val="none" w:sz="0" w:color="auto"/>
+              </w:pBdr>
+              <w:jc w:val="both"/>
+              <w:rPr>
+                <w:bCs/>
+              </w:rPr>
+            </w:pPr>
+            <w:r>
+              <w:rPr>
+                <w:bCs/>
+              </w:rPr>
+              <w:t>Using a library such as React Native to allow the current stack to be used as a mobile application.</w:t>
+            </w:r>
+          </w:p>
+        </w:tc>
+      </w:tr>
+      <w:tr>
+        <w:tc>
+          <w:tcPr>
+            <w:tcW w:w="3209" w:type="dxa"/>
+          </w:tcPr>
+          <w:p>
+            <w:pPr>
+              <w:pStyle w:val="Body"/>
+              <w:pBdr>
+                <w:top w:val="none" w:sz="0" w:space="0" w:color="auto"/>
+                <w:left w:val="none" w:sz="0" w:space="0" w:color="auto"/>
+                <w:bottom w:val="none" w:sz="0" w:space="0" w:color="auto"/>
+                <w:right w:val="none" w:sz="0" w:space="0" w:color="auto"/>
+                <w:between w:val="none" w:sz="0" w:space="0" w:color="auto"/>
+                <w:bar w:val="none" w:sz="0" w:color="auto"/>
+              </w:pBdr>
+              <w:jc w:val="center"/>
+              <w:rPr>
+                <w:b/>
+                <w:bCs/>
+              </w:rPr>
+            </w:pPr>
+            <w:r>
+              <w:rPr>
+                <w:b/>
+                <w:bCs/>
+              </w:rPr>
+              <w:t>Performance requirements</w:t>
+            </w:r>
+          </w:p>
+        </w:tc>
+        <w:tc>
+          <w:tcPr>
+            <w:tcW w:w="3209" w:type="dxa"/>
+          </w:tcPr>
+          <w:p>
+            <w:pPr>
+              <w:pStyle w:val="Body"/>
+              <w:pBdr>
+                <w:top w:val="none" w:sz="0" w:space="0" w:color="auto"/>
+                <w:left w:val="none" w:sz="0" w:space="0" w:color="auto"/>
+                <w:bottom w:val="none" w:sz="0" w:space="0" w:color="auto"/>
+                <w:right w:val="none" w:sz="0" w:space="0" w:color="auto"/>
+                <w:between w:val="none" w:sz="0" w:space="0" w:color="auto"/>
+                <w:bar w:val="none" w:sz="0" w:color="auto"/>
+              </w:pBdr>
+              <w:jc w:val="both"/>
+              <w:rPr>
+                <w:bCs/>
+              </w:rPr>
+            </w:pPr>
+            <w:r>
+              <w:rPr>
+                <w:bCs/>
+              </w:rPr>
+              <w:t xml:space="preserve">Application does not have </w:t>
+            </w:r>
+            <w:proofErr w:type="spellStart"/>
+            <w:r>
+              <w:rPr>
+                <w:bCs/>
+              </w:rPr>
+              <w:t>enums</w:t>
+            </w:r>
+            <w:proofErr w:type="spellEnd"/>
+            <w:r>
+              <w:rPr>
+                <w:bCs/>
+              </w:rPr>
+              <w:t xml:space="preserve"> for its iterations.</w:t>
+            </w:r>
+          </w:p>
+          <w:p>
+            <w:pPr>
+              <w:pStyle w:val="Body"/>
+              <w:pBdr>
+                <w:top w:val="none" w:sz="0" w:space="0" w:color="auto"/>
+                <w:left w:val="none" w:sz="0" w:space="0" w:color="auto"/>
+                <w:bottom w:val="none" w:sz="0" w:space="0" w:color="auto"/>
+                <w:right w:val="none" w:sz="0" w:space="0" w:color="auto"/>
+                <w:between w:val="none" w:sz="0" w:space="0" w:color="auto"/>
+                <w:bar w:val="none" w:sz="0" w:color="auto"/>
+              </w:pBdr>
+              <w:jc w:val="both"/>
+              <w:rPr>
+                <w:bCs/>
+              </w:rPr>
+            </w:pPr>
+            <w:r>
+              <w:rPr>
+                <w:bCs/>
+              </w:rPr>
+              <w:t>Older computers might have a problem fetching information from the database.</w:t>
+            </w:r>
+          </w:p>
+          <w:p>
+            <w:pPr>
+              <w:pStyle w:val="Body"/>
+              <w:pBdr>
+                <w:top w:val="none" w:sz="0" w:space="0" w:color="auto"/>
+                <w:left w:val="none" w:sz="0" w:space="0" w:color="auto"/>
+                <w:bottom w:val="none" w:sz="0" w:space="0" w:color="auto"/>
+                <w:right w:val="none" w:sz="0" w:space="0" w:color="auto"/>
+                <w:between w:val="none" w:sz="0" w:space="0" w:color="auto"/>
+                <w:bar w:val="none" w:sz="0" w:color="auto"/>
+              </w:pBdr>
+              <w:jc w:val="both"/>
+              <w:rPr>
+                <w:bCs/>
+              </w:rPr>
+            </w:pPr>
+            <w:r>
+              <w:rPr>
+                <w:bCs/>
+              </w:rPr>
+              <w:t>This is an issue because currently the code is inefficient</w:t>
+            </w:r>
+          </w:p>
+        </w:tc>
+        <w:tc>
+          <w:tcPr>
+            <w:tcW w:w="3210" w:type="dxa"/>
+          </w:tcPr>
+          <w:p>
+            <w:pPr>
+              <w:pStyle w:val="Body"/>
+              <w:pBdr>
+                <w:top w:val="none" w:sz="0" w:space="0" w:color="auto"/>
+                <w:left w:val="none" w:sz="0" w:space="0" w:color="auto"/>
+                <w:bottom w:val="none" w:sz="0" w:space="0" w:color="auto"/>
+                <w:right w:val="none" w:sz="0" w:space="0" w:color="auto"/>
+                <w:between w:val="none" w:sz="0" w:space="0" w:color="auto"/>
+                <w:bar w:val="none" w:sz="0" w:color="auto"/>
+              </w:pBdr>
+              <w:jc w:val="both"/>
+              <w:rPr>
+                <w:bCs/>
+              </w:rPr>
+            </w:pPr>
+            <w:r>
+              <w:rPr>
+                <w:bCs/>
+              </w:rPr>
+              <w:t xml:space="preserve">Refactor code to implement </w:t>
+            </w:r>
+            <w:proofErr w:type="spellStart"/>
+            <w:r>
+              <w:rPr>
+                <w:bCs/>
+              </w:rPr>
+              <w:t>enums</w:t>
+            </w:r>
+            <w:proofErr w:type="spellEnd"/>
+            <w:r>
+              <w:rPr>
+                <w:bCs/>
+              </w:rPr>
+              <w:t xml:space="preserve"> for better iteration.</w:t>
+            </w:r>
+          </w:p>
+        </w:tc>
+      </w:tr>
+      <w:tr>
+        <w:tc>
+          <w:tcPr>
+            <w:tcW w:w="3209" w:type="dxa"/>
+          </w:tcPr>
+          <w:p>
+            <w:pPr>
+              <w:pStyle w:val="Body"/>
+              <w:pBdr>
+                <w:top w:val="none" w:sz="0" w:space="0" w:color="auto"/>
+                <w:left w:val="none" w:sz="0" w:space="0" w:color="auto"/>
+                <w:bottom w:val="none" w:sz="0" w:space="0" w:color="auto"/>
+                <w:right w:val="none" w:sz="0" w:space="0" w:color="auto"/>
+                <w:between w:val="none" w:sz="0" w:space="0" w:color="auto"/>
+                <w:bar w:val="none" w:sz="0" w:color="auto"/>
+              </w:pBdr>
+              <w:jc w:val="center"/>
+              <w:rPr>
+                <w:b/>
+                <w:bCs/>
+              </w:rPr>
+            </w:pPr>
+            <w:r>
+              <w:rPr>
+                <w:b/>
+                <w:bCs/>
+              </w:rPr>
+              <w:t>Persistent storage and transactions</w:t>
+            </w:r>
+          </w:p>
+        </w:tc>
+        <w:tc>
+          <w:tcPr>
+            <w:tcW w:w="3209" w:type="dxa"/>
+          </w:tcPr>
+          <w:p>
+            <w:pPr>
+              <w:pStyle w:val="Body"/>
+              <w:pBdr>
+                <w:top w:val="none" w:sz="0" w:space="0" w:color="auto"/>
+                <w:left w:val="none" w:sz="0" w:space="0" w:color="auto"/>
+                <w:bottom w:val="none" w:sz="0" w:space="0" w:color="auto"/>
+                <w:right w:val="none" w:sz="0" w:space="0" w:color="auto"/>
+                <w:between w:val="none" w:sz="0" w:space="0" w:color="auto"/>
+                <w:bar w:val="none" w:sz="0" w:color="auto"/>
+              </w:pBdr>
+              <w:jc w:val="both"/>
+              <w:rPr>
+                <w:bCs/>
+              </w:rPr>
+            </w:pPr>
+            <w:r>
+              <w:rPr>
+                <w:bCs/>
+              </w:rPr>
+              <w:t>Current database has many to many relationships.</w:t>
+            </w:r>
+          </w:p>
+          <w:p>
+            <w:pPr>
+              <w:pStyle w:val="Body"/>
+              <w:pBdr>
+                <w:top w:val="none" w:sz="0" w:space="0" w:color="auto"/>
+                <w:left w:val="none" w:sz="0" w:space="0" w:color="auto"/>
+                <w:bottom w:val="none" w:sz="0" w:space="0" w:color="auto"/>
+                <w:right w:val="none" w:sz="0" w:space="0" w:color="auto"/>
+                <w:between w:val="none" w:sz="0" w:space="0" w:color="auto"/>
+                <w:bar w:val="none" w:sz="0" w:color="auto"/>
+              </w:pBdr>
+              <w:jc w:val="both"/>
+              <w:rPr>
+                <w:bCs/>
+              </w:rPr>
+            </w:pPr>
+            <w:r>
+              <w:rPr>
+                <w:bCs/>
+              </w:rPr>
+              <w:t xml:space="preserve">Software should have one to many and many to one </w:t>
+            </w:r>
+            <w:proofErr w:type="gramStart"/>
+            <w:r>
+              <w:rPr>
+                <w:bCs/>
+              </w:rPr>
+              <w:t>relationships</w:t>
+            </w:r>
+            <w:proofErr w:type="gramEnd"/>
+            <w:r>
+              <w:rPr>
+                <w:bCs/>
+              </w:rPr>
+              <w:t xml:space="preserve"> with joint tables.</w:t>
+            </w:r>
+          </w:p>
+          <w:p>
+            <w:pPr>
+              <w:pStyle w:val="Body"/>
+              <w:pBdr>
+                <w:top w:val="none" w:sz="0" w:space="0" w:color="auto"/>
+                <w:left w:val="none" w:sz="0" w:space="0" w:color="auto"/>
+                <w:bottom w:val="none" w:sz="0" w:space="0" w:color="auto"/>
+                <w:right w:val="none" w:sz="0" w:space="0" w:color="auto"/>
+                <w:between w:val="none" w:sz="0" w:space="0" w:color="auto"/>
+                <w:bar w:val="none" w:sz="0" w:color="auto"/>
+              </w:pBdr>
+              <w:jc w:val="both"/>
+              <w:rPr>
+                <w:bCs/>
+              </w:rPr>
+            </w:pPr>
+            <w:r>
+              <w:rPr>
+                <w:bCs/>
+              </w:rPr>
+              <w:t>This is an issue due to not being a best practice, harming security</w:t>
+            </w:r>
+          </w:p>
+        </w:tc>
+        <w:tc>
+          <w:tcPr>
+            <w:tcW w:w="3210" w:type="dxa"/>
+          </w:tcPr>
+          <w:p>
+            <w:pPr>
+              <w:pStyle w:val="Body"/>
+              <w:pBdr>
+                <w:top w:val="none" w:sz="0" w:space="0" w:color="auto"/>
+                <w:left w:val="none" w:sz="0" w:space="0" w:color="auto"/>
+                <w:bottom w:val="none" w:sz="0" w:space="0" w:color="auto"/>
+                <w:right w:val="none" w:sz="0" w:space="0" w:color="auto"/>
+                <w:between w:val="none" w:sz="0" w:space="0" w:color="auto"/>
+                <w:bar w:val="none" w:sz="0" w:color="auto"/>
+              </w:pBdr>
+              <w:jc w:val="both"/>
+              <w:rPr>
+                <w:bCs/>
+              </w:rPr>
+            </w:pPr>
+            <w:r>
+              <w:rPr>
+                <w:bCs/>
+              </w:rPr>
+              <w:t>Refactor code and refactor database to include joint tables.</w:t>
+            </w:r>
+          </w:p>
+        </w:tc>
+      </w:tr>
+      <w:tr>
+        <w:tc>
+          <w:tcPr>
+            <w:tcW w:w="3209" w:type="dxa"/>
+          </w:tcPr>
+          <w:p>
+            <w:pPr>
+              <w:pStyle w:val="Body"/>
+              <w:pBdr>
+                <w:top w:val="none" w:sz="0" w:space="0" w:color="auto"/>
+                <w:left w:val="none" w:sz="0" w:space="0" w:color="auto"/>
+                <w:bottom w:val="none" w:sz="0" w:space="0" w:color="auto"/>
+                <w:right w:val="none" w:sz="0" w:space="0" w:color="auto"/>
+                <w:between w:val="none" w:sz="0" w:space="0" w:color="auto"/>
+                <w:bar w:val="none" w:sz="0" w:color="auto"/>
+              </w:pBdr>
+              <w:jc w:val="center"/>
+              <w:rPr>
+                <w:b/>
+                <w:bCs/>
+              </w:rPr>
+            </w:pPr>
+            <w:r>
+              <w:rPr>
+                <w:b/>
+                <w:bCs/>
+              </w:rPr>
+              <w:t>Usability</w:t>
+            </w:r>
+          </w:p>
+        </w:tc>
+        <w:tc>
+          <w:tcPr>
+            <w:tcW w:w="3209" w:type="dxa"/>
+          </w:tcPr>
+          <w:p>
+            <w:pPr>
+              <w:pStyle w:val="Body"/>
+              <w:pBdr>
+                <w:top w:val="none" w:sz="0" w:space="0" w:color="auto"/>
+                <w:left w:val="none" w:sz="0" w:space="0" w:color="auto"/>
+                <w:bottom w:val="none" w:sz="0" w:space="0" w:color="auto"/>
+                <w:right w:val="none" w:sz="0" w:space="0" w:color="auto"/>
+                <w:between w:val="none" w:sz="0" w:space="0" w:color="auto"/>
+                <w:bar w:val="none" w:sz="0" w:color="auto"/>
+              </w:pBdr>
+              <w:jc w:val="both"/>
+              <w:rPr>
+                <w:bCs/>
+              </w:rPr>
+            </w:pPr>
+            <w:r>
+              <w:rPr>
+                <w:bCs/>
+              </w:rPr>
+              <w:t>Software currently loads assets progressively. Since colours clash, there is a small moment in which the window has strobing colours, which could affect people that suffer from epilepsy.</w:t>
+            </w:r>
+          </w:p>
+        </w:tc>
+        <w:tc>
+          <w:tcPr>
+            <w:tcW w:w="3210" w:type="dxa"/>
+          </w:tcPr>
+          <w:p>
+            <w:pPr>
+              <w:pStyle w:val="Body"/>
+              <w:pBdr>
+                <w:top w:val="none" w:sz="0" w:space="0" w:color="auto"/>
+                <w:left w:val="none" w:sz="0" w:space="0" w:color="auto"/>
+                <w:bottom w:val="none" w:sz="0" w:space="0" w:color="auto"/>
+                <w:right w:val="none" w:sz="0" w:space="0" w:color="auto"/>
+                <w:between w:val="none" w:sz="0" w:space="0" w:color="auto"/>
+                <w:bar w:val="none" w:sz="0" w:color="auto"/>
+              </w:pBdr>
+              <w:jc w:val="both"/>
+              <w:rPr>
+                <w:bCs/>
+              </w:rPr>
+            </w:pPr>
+            <w:r>
+              <w:rPr>
+                <w:bCs/>
+              </w:rPr>
+              <w:t>Code can be refactored to preload assets so that loading times are slower, but assets are loaded all at once</w:t>
+            </w:r>
+          </w:p>
+        </w:tc>
+      </w:tr>
+      <w:tr>
+        <w:tc>
+          <w:tcPr>
+            <w:tcW w:w="3209" w:type="dxa"/>
+          </w:tcPr>
+          <w:p>
+            <w:pPr>
+              <w:pStyle w:val="Body"/>
+              <w:pBdr>
+                <w:top w:val="none" w:sz="0" w:space="0" w:color="auto"/>
+                <w:left w:val="none" w:sz="0" w:space="0" w:color="auto"/>
+                <w:bottom w:val="none" w:sz="0" w:space="0" w:color="auto"/>
+                <w:right w:val="none" w:sz="0" w:space="0" w:color="auto"/>
+                <w:between w:val="none" w:sz="0" w:space="0" w:color="auto"/>
+                <w:bar w:val="none" w:sz="0" w:color="auto"/>
+              </w:pBdr>
+              <w:jc w:val="center"/>
+              <w:rPr>
+                <w:b/>
+                <w:bCs/>
+              </w:rPr>
+            </w:pPr>
+            <w:r>
+              <w:rPr>
+                <w:b/>
+                <w:bCs/>
+              </w:rPr>
+              <w:t>Budgets</w:t>
+            </w:r>
+          </w:p>
+        </w:tc>
+        <w:tc>
+          <w:tcPr>
+            <w:tcW w:w="3209" w:type="dxa"/>
+          </w:tcPr>
+          <w:p>
+            <w:pPr>
+              <w:pStyle w:val="Body"/>
+              <w:pBdr>
+                <w:top w:val="none" w:sz="0" w:space="0" w:color="auto"/>
+                <w:left w:val="none" w:sz="0" w:space="0" w:color="auto"/>
+                <w:bottom w:val="none" w:sz="0" w:space="0" w:color="auto"/>
+                <w:right w:val="none" w:sz="0" w:space="0" w:color="auto"/>
+                <w:between w:val="none" w:sz="0" w:space="0" w:color="auto"/>
+                <w:bar w:val="none" w:sz="0" w:color="auto"/>
+              </w:pBdr>
+              <w:jc w:val="both"/>
+              <w:rPr>
+                <w:bCs/>
+              </w:rPr>
+            </w:pPr>
+            <w:r>
+              <w:rPr>
+                <w:bCs/>
+              </w:rPr>
+              <w:t xml:space="preserve">Application is free for the </w:t>
+            </w:r>
+            <w:proofErr w:type="gramStart"/>
+            <w:r>
+              <w:rPr>
+                <w:bCs/>
+              </w:rPr>
+              <w:t>user, and</w:t>
+            </w:r>
+            <w:proofErr w:type="gramEnd"/>
+            <w:r>
+              <w:rPr>
+                <w:bCs/>
+              </w:rPr>
+              <w:t xml:space="preserve"> funded by the National Healthcare Service but made by an outsourced company. Considering that the app is not maintained by the NHS, an increase in the number of users could place a strain in the resources used.</w:t>
+            </w:r>
+          </w:p>
+          <w:p>
+            <w:pPr>
+              <w:pStyle w:val="Body"/>
+              <w:pBdr>
+                <w:top w:val="none" w:sz="0" w:space="0" w:color="auto"/>
+                <w:left w:val="none" w:sz="0" w:space="0" w:color="auto"/>
+                <w:bottom w:val="none" w:sz="0" w:space="0" w:color="auto"/>
+                <w:right w:val="none" w:sz="0" w:space="0" w:color="auto"/>
+                <w:between w:val="none" w:sz="0" w:space="0" w:color="auto"/>
+                <w:bar w:val="none" w:sz="0" w:color="auto"/>
+              </w:pBdr>
+              <w:jc w:val="both"/>
+              <w:rPr>
+                <w:bCs/>
+              </w:rPr>
+            </w:pPr>
+            <w:r>
+              <w:rPr>
+                <w:bCs/>
+              </w:rPr>
+              <w:t>This could make it harder for users to connect and use the app</w:t>
+            </w:r>
+          </w:p>
+        </w:tc>
+        <w:tc>
+          <w:tcPr>
+            <w:tcW w:w="3210" w:type="dxa"/>
+          </w:tcPr>
+          <w:p>
+            <w:pPr>
+              <w:pStyle w:val="Body"/>
+              <w:pBdr>
+                <w:top w:val="none" w:sz="0" w:space="0" w:color="auto"/>
+                <w:left w:val="none" w:sz="0" w:space="0" w:color="auto"/>
+                <w:bottom w:val="none" w:sz="0" w:space="0" w:color="auto"/>
+                <w:right w:val="none" w:sz="0" w:space="0" w:color="auto"/>
+                <w:between w:val="none" w:sz="0" w:space="0" w:color="auto"/>
+                <w:bar w:val="none" w:sz="0" w:color="auto"/>
+              </w:pBdr>
+              <w:jc w:val="both"/>
+              <w:rPr>
+                <w:bCs/>
+              </w:rPr>
+            </w:pPr>
+            <w:r>
+              <w:rPr>
+                <w:bCs/>
+              </w:rPr>
+              <w:t>A meeting with the NHS to better explain the requirements to maintain the app might be in order. Also, a possibility to place advertisements on the application should not be completely off the table.</w:t>
+            </w:r>
+          </w:p>
+        </w:tc>
+      </w:tr>
+      <w:tr>
+        <w:tc>
+          <w:tcPr>
+            <w:tcW w:w="3209" w:type="dxa"/>
+          </w:tcPr>
+          <w:p>
+            <w:pPr>
+              <w:pStyle w:val="Body"/>
+              <w:pBdr>
+                <w:top w:val="none" w:sz="0" w:space="0" w:color="auto"/>
+                <w:left w:val="none" w:sz="0" w:space="0" w:color="auto"/>
+                <w:bottom w:val="none" w:sz="0" w:space="0" w:color="auto"/>
+                <w:right w:val="none" w:sz="0" w:space="0" w:color="auto"/>
+                <w:between w:val="none" w:sz="0" w:space="0" w:color="auto"/>
+                <w:bar w:val="none" w:sz="0" w:color="auto"/>
+              </w:pBdr>
+              <w:jc w:val="center"/>
+              <w:rPr>
+                <w:b/>
+                <w:bCs/>
+              </w:rPr>
+            </w:pPr>
+            <w:r>
+              <w:rPr>
+                <w:b/>
+                <w:bCs/>
+              </w:rPr>
+              <w:t>Time</w:t>
+            </w:r>
+          </w:p>
+        </w:tc>
+        <w:tc>
+          <w:tcPr>
+            <w:tcW w:w="3209" w:type="dxa"/>
+          </w:tcPr>
+          <w:p>
+            <w:pPr>
+              <w:pStyle w:val="Body"/>
+              <w:pBdr>
+                <w:top w:val="none" w:sz="0" w:space="0" w:color="auto"/>
+                <w:left w:val="none" w:sz="0" w:space="0" w:color="auto"/>
+                <w:bottom w:val="none" w:sz="0" w:space="0" w:color="auto"/>
+                <w:right w:val="none" w:sz="0" w:space="0" w:color="auto"/>
+                <w:between w:val="none" w:sz="0" w:space="0" w:color="auto"/>
+                <w:bar w:val="none" w:sz="0" w:color="auto"/>
+              </w:pBdr>
+              <w:jc w:val="both"/>
+              <w:rPr>
+                <w:bCs/>
+              </w:rPr>
+            </w:pPr>
+            <w:r>
+              <w:rPr>
+                <w:bCs/>
+              </w:rPr>
+              <w:t>The application had a longer-than-expected planning phase. This is going to place a constraint in the later stages.</w:t>
+            </w:r>
+            <w:r>
+              <w:rPr>
+                <w:bCs/>
+              </w:rPr>
+              <w:t xml:space="preserve"> This could mean that not enough word will be put on certain features</w:t>
+            </w:r>
+          </w:p>
+        </w:tc>
+        <w:tc>
+          <w:tcPr>
+            <w:tcW w:w="3210" w:type="dxa"/>
+          </w:tcPr>
+          <w:p>
+            <w:pPr>
+              <w:pStyle w:val="Body"/>
+              <w:pBdr>
+                <w:top w:val="none" w:sz="0" w:space="0" w:color="auto"/>
+                <w:left w:val="none" w:sz="0" w:space="0" w:color="auto"/>
+                <w:bottom w:val="none" w:sz="0" w:space="0" w:color="auto"/>
+                <w:right w:val="none" w:sz="0" w:space="0" w:color="auto"/>
+                <w:between w:val="none" w:sz="0" w:space="0" w:color="auto"/>
+                <w:bar w:val="none" w:sz="0" w:color="auto"/>
+              </w:pBdr>
+              <w:jc w:val="both"/>
+              <w:rPr>
+                <w:bCs/>
+              </w:rPr>
+            </w:pPr>
+            <w:r>
+              <w:rPr>
+                <w:bCs/>
+              </w:rPr>
+              <w:t>Two solutions are possible: a meeting to request stakeholders for longer time to implement the solution, or the reduction of the number of planned features.</w:t>
+            </w:r>
+          </w:p>
+        </w:tc>
+      </w:tr>
+    </w:tbl>
+    <w:p>
+      <w:pPr>
+        <w:pStyle w:val="Body"/>
+        <w:jc w:val="center"/>
+        <w:rPr>
+          <w:b/>
+          <w:bCs/>
+          <w:u w:val="single"/>
+        </w:rPr>
+      </w:pPr>
+    </w:p>
+    <w:p>
+      <w:pPr>
+        <w:pStyle w:val="Body"/>
+        <w:jc w:val="center"/>
+        <w:rPr>
+          <w:bCs/>
         </w:rPr>
       </w:pPr>
       <w:r>
         <w:rPr>
-          <w:b/>
-          <w:bCs/>
-          <w:u w:val="single"/>
+          <w:bCs/>
           <w:lang w:val="en-US"/>
         </w:rPr>
-        <w:t>Paste Screenshot here</w:t>
+        <w:t xml:space="preserve">Implementation Constraints Plan based on </w:t>
       </w:r>
-    </w:p>
-    <w:p>
-      <w:pPr>
-        <w:pStyle w:val="Body"/>
-        <w:jc w:val="center"/>
-        <w:rPr>
-          <w:b/>
-          <w:bCs/>
-          <w:u w:val="single"/>
-        </w:rPr>
-      </w:pPr>
-    </w:p>
-    <w:p>
-      <w:pPr>
-        <w:pStyle w:val="Body"/>
-        <w:jc w:val="center"/>
-        <w:rPr>
-          <w:b/>
-          <w:bCs/>
-          <w:u w:val="single"/>
-        </w:rPr>
-      </w:pPr>
       <w:r>
         <w:rPr>
-          <w:b/>
-          <w:bCs/>
-          <w:u w:val="single"/>
+          <w:bCs/>
           <w:lang w:val="en-US"/>
         </w:rPr>
-        <w:t>Description here</w:t>
+        <w:t>a medical scheduling software</w:t>
       </w:r>
     </w:p>
     <w:p>
@@ -4777,56 +5375,80 @@
           <w:u w:val="single"/>
         </w:rPr>
       </w:pPr>
-    </w:p>
-    <w:p>
-      <w:pPr>
-        <w:pStyle w:val="Body"/>
-        <w:jc w:val="center"/>
-        <w:rPr>
-          <w:b/>
-          <w:bCs/>
-          <w:u w:val="single"/>
-        </w:rPr>
-      </w:pPr>
       <w:r>
         <w:rPr>
-          <w:b/>
-          <w:bCs/>
-          <w:u w:val="single"/>
+          <w:noProof/>
+        </w:rPr>
+        <w:drawing>
+          <wp:anchor distT="0" distB="0" distL="114300" distR="114300" simplePos="0" relativeHeight="251687936" behindDoc="0" locked="0" layoutInCell="1" allowOverlap="1" wp14:anchorId="78DC8ECB" wp14:editId="405EEF5E">
+            <wp:simplePos x="0" y="0"/>
+            <wp:positionH relativeFrom="column">
+              <wp:posOffset>0</wp:posOffset>
+            </wp:positionH>
+            <wp:positionV relativeFrom="paragraph">
+              <wp:posOffset>167005</wp:posOffset>
+            </wp:positionV>
+            <wp:extent cx="5857875" cy="4514850"/>
+            <wp:effectExtent l="0" t="0" r="9525" b="0"/>
+            <wp:wrapTopAndBottom/>
+            <wp:docPr id="21" name="Picture 21"/>
+            <wp:cNvGraphicFramePr>
+              <a:graphicFrameLocks xmlns:a="http://schemas.openxmlformats.org/drawingml/2006/main" noChangeAspect="1"/>
+            </wp:cNvGraphicFramePr>
+            <a:graphic xmlns:a="http://schemas.openxmlformats.org/drawingml/2006/main">
+              <a:graphicData uri="http://schemas.openxmlformats.org/drawingml/2006/picture">
+                <pic:pic xmlns:pic="http://schemas.openxmlformats.org/drawingml/2006/picture">
+                  <pic:nvPicPr>
+                    <pic:cNvPr id="1" name=""/>
+                    <pic:cNvPicPr/>
+                  </pic:nvPicPr>
+                  <pic:blipFill>
+                    <a:blip r:embed="rId19"/>
+                    <a:stretch>
+                      <a:fillRect/>
+                    </a:stretch>
+                  </pic:blipFill>
+                  <pic:spPr>
+                    <a:xfrm>
+                      <a:off x="0" y="0"/>
+                      <a:ext cx="5857875" cy="4514850"/>
+                    </a:xfrm>
+                    <a:prstGeom prst="rect">
+                      <a:avLst/>
+                    </a:prstGeom>
+                  </pic:spPr>
+                </pic:pic>
+              </a:graphicData>
+            </a:graphic>
+          </wp:anchor>
+        </w:drawing>
+      </w:r>
+    </w:p>
+    <w:p>
+      <w:pPr>
+        <w:pStyle w:val="Body"/>
+        <w:jc w:val="center"/>
+        <w:rPr>
+          <w:b/>
+          <w:bCs/>
+          <w:u w:val="single"/>
+        </w:rPr>
+      </w:pPr>
+    </w:p>
+    <w:p>
+      <w:pPr>
+        <w:pStyle w:val="Body"/>
+        <w:jc w:val="center"/>
+        <w:rPr>
+          <w:bCs/>
+        </w:rPr>
+      </w:pPr>
+      <w:r>
+        <w:rPr>
+          <w:bCs/>
           <w:lang w:val="en-US"/>
         </w:rPr>
-        <w:t>Paste Screenshot here</w:t>
-      </w:r>
-    </w:p>
-    <w:p>
-      <w:pPr>
-        <w:pStyle w:val="Body"/>
-        <w:jc w:val="center"/>
-        <w:rPr>
-          <w:b/>
-          <w:bCs/>
-          <w:u w:val="single"/>
-        </w:rPr>
-      </w:pPr>
-    </w:p>
-    <w:p>
-      <w:pPr>
-        <w:pStyle w:val="Body"/>
-        <w:jc w:val="center"/>
-        <w:rPr>
-          <w:b/>
-          <w:bCs/>
-          <w:u w:val="single"/>
-        </w:rPr>
-      </w:pPr>
-      <w:r>
-        <w:rPr>
-          <w:b/>
-          <w:bCs/>
-          <w:u w:val="single"/>
-          <w:lang w:val="en-US"/>
-        </w:rPr>
-        <w:t>Description here</w:t>
+        <w:t>Sitemap of a whisky trivia website</w:t>
       </w:r>
     </w:p>
     <w:p>
@@ -5130,43 +5752,151 @@
       </w:pPr>
       <w:r>
         <w:rPr>
+          <w:noProof/>
+        </w:rPr>
+        <w:lastRenderedPageBreak/>
+        <w:drawing>
+          <wp:anchor distT="0" distB="0" distL="114300" distR="114300" simplePos="0" relativeHeight="251692032" behindDoc="0" locked="0" layoutInCell="1" allowOverlap="1" wp14:anchorId="46FEBA61" wp14:editId="35410184">
+            <wp:simplePos x="0" y="0"/>
+            <wp:positionH relativeFrom="column">
+              <wp:posOffset>0</wp:posOffset>
+            </wp:positionH>
+            <wp:positionV relativeFrom="paragraph">
+              <wp:posOffset>4904740</wp:posOffset>
+            </wp:positionV>
+            <wp:extent cx="6120130" cy="4122420"/>
+            <wp:effectExtent l="0" t="0" r="0" b="0"/>
+            <wp:wrapTopAndBottom/>
+            <wp:docPr id="24" name="Picture 24"/>
+            <wp:cNvGraphicFramePr>
+              <a:graphicFrameLocks xmlns:a="http://schemas.openxmlformats.org/drawingml/2006/main" noChangeAspect="1"/>
+            </wp:cNvGraphicFramePr>
+            <a:graphic xmlns:a="http://schemas.openxmlformats.org/drawingml/2006/main">
+              <a:graphicData uri="http://schemas.openxmlformats.org/drawingml/2006/picture">
+                <pic:pic xmlns:pic="http://schemas.openxmlformats.org/drawingml/2006/picture">
+                  <pic:nvPicPr>
+                    <pic:cNvPr id="1" name=""/>
+                    <pic:cNvPicPr/>
+                  </pic:nvPicPr>
+                  <pic:blipFill>
+                    <a:blip r:embed="rId20"/>
+                    <a:stretch>
+                      <a:fillRect/>
+                    </a:stretch>
+                  </pic:blipFill>
+                  <pic:spPr>
+                    <a:xfrm>
+                      <a:off x="0" y="0"/>
+                      <a:ext cx="6120130" cy="4122420"/>
+                    </a:xfrm>
+                    <a:prstGeom prst="rect">
+                      <a:avLst/>
+                    </a:prstGeom>
+                  </pic:spPr>
+                </pic:pic>
+              </a:graphicData>
+            </a:graphic>
+          </wp:anchor>
+        </w:drawing>
+      </w:r>
+      <w:r>
+        <w:rPr>
+          <w:noProof/>
+        </w:rPr>
+        <w:drawing>
+          <wp:anchor distT="0" distB="0" distL="114300" distR="114300" simplePos="0" relativeHeight="251689984" behindDoc="0" locked="0" layoutInCell="1" allowOverlap="1" wp14:anchorId="593ABAB6" wp14:editId="3330C4AB">
+            <wp:simplePos x="0" y="0"/>
+            <wp:positionH relativeFrom="margin">
+              <wp:posOffset>60960</wp:posOffset>
+            </wp:positionH>
+            <wp:positionV relativeFrom="paragraph">
+              <wp:posOffset>0</wp:posOffset>
+            </wp:positionV>
+            <wp:extent cx="6120130" cy="4745355"/>
+            <wp:effectExtent l="0" t="0" r="0" b="0"/>
+            <wp:wrapTopAndBottom/>
+            <wp:docPr id="23" name="Picture 23"/>
+            <wp:cNvGraphicFramePr>
+              <a:graphicFrameLocks xmlns:a="http://schemas.openxmlformats.org/drawingml/2006/main" noChangeAspect="1"/>
+            </wp:cNvGraphicFramePr>
+            <a:graphic xmlns:a="http://schemas.openxmlformats.org/drawingml/2006/main">
+              <a:graphicData uri="http://schemas.openxmlformats.org/drawingml/2006/picture">
+                <pic:pic xmlns:pic="http://schemas.openxmlformats.org/drawingml/2006/picture">
+                  <pic:nvPicPr>
+                    <pic:cNvPr id="1" name=""/>
+                    <pic:cNvPicPr/>
+                  </pic:nvPicPr>
+                  <pic:blipFill>
+                    <a:blip r:embed="rId21"/>
+                    <a:stretch>
+                      <a:fillRect/>
+                    </a:stretch>
+                  </pic:blipFill>
+                  <pic:spPr>
+                    <a:xfrm>
+                      <a:off x="0" y="0"/>
+                      <a:ext cx="6120130" cy="4745355"/>
+                    </a:xfrm>
+                    <a:prstGeom prst="rect">
+                      <a:avLst/>
+                    </a:prstGeom>
+                  </pic:spPr>
+                </pic:pic>
+              </a:graphicData>
+            </a:graphic>
+          </wp:anchor>
+        </w:drawing>
+      </w:r>
+    </w:p>
+    <w:p>
+      <w:pPr>
+        <w:pStyle w:val="Body"/>
+        <w:jc w:val="center"/>
+        <w:rPr>
           <w:b/>
           <w:bCs/>
           <w:u w:val="single"/>
           <w:lang w:val="en-US"/>
         </w:rPr>
-        <w:t>Paste Screenshot here</w:t>
+      </w:pPr>
+    </w:p>
+    <w:p>
+      <w:pPr>
+        <w:pStyle w:val="Body"/>
+        <w:jc w:val="center"/>
+        <w:rPr>
+          <w:bCs/>
+          <w:lang w:val="en-US"/>
+        </w:rPr>
+      </w:pPr>
+      <w:r>
+        <w:rPr>
+          <w:bCs/>
+          <w:lang w:val="en-US"/>
+        </w:rPr>
+        <w:t>Firs</w:t>
       </w:r>
-    </w:p>
-    <w:p>
-      <w:pPr>
-        <w:pStyle w:val="Body"/>
-        <w:jc w:val="center"/>
-        <w:rPr>
-          <w:b/>
-          <w:bCs/>
-          <w:u w:val="single"/>
-        </w:rPr>
-      </w:pPr>
-    </w:p>
-    <w:p>
-      <w:pPr>
-        <w:pStyle w:val="Body"/>
-        <w:jc w:val="center"/>
-        <w:rPr>
-          <w:b/>
-          <w:bCs/>
-          <w:u w:val="single"/>
-        </w:rPr>
-      </w:pPr>
       <w:r>
         <w:rPr>
-          <w:b/>
-          <w:bCs/>
-          <w:u w:val="single"/>
+          <w:bCs/>
           <w:lang w:val="en-US"/>
         </w:rPr>
-        <w:t>Description here</w:t>
+        <w:t>t wireframe for a whisky trivia website. Has images and headers, expected scrollbar and menu on the side.</w:t>
+      </w:r>
+    </w:p>
+    <w:p>
+      <w:pPr>
+        <w:pStyle w:val="Body"/>
+        <w:jc w:val="center"/>
+        <w:rPr>
+          <w:bCs/>
+        </w:rPr>
+      </w:pPr>
+      <w:r>
+        <w:rPr>
+          <w:bCs/>
+        </w:rPr>
+        <w:t>Second wireframe for a currency exchange website.</w:t>
       </w:r>
     </w:p>
     <w:p>
@@ -5457,67 +6187,79 @@
           <w:bCs/>
         </w:rPr>
       </w:pPr>
-    </w:p>
-    <w:p>
-      <w:pPr>
-        <w:pStyle w:val="Body"/>
-        <w:jc w:val="center"/>
-        <w:rPr>
-          <w:b/>
-          <w:bCs/>
-          <w:u w:val="single"/>
-        </w:rPr>
-      </w:pPr>
-    </w:p>
-    <w:p>
-      <w:pPr>
-        <w:pStyle w:val="Body"/>
-        <w:jc w:val="center"/>
-        <w:rPr>
-          <w:b/>
-          <w:bCs/>
-          <w:u w:val="single"/>
-        </w:rPr>
-      </w:pPr>
       <w:r>
         <w:rPr>
-          <w:b/>
-          <w:bCs/>
-          <w:u w:val="single"/>
+          <w:noProof/>
+        </w:rPr>
+        <w:drawing>
+          <wp:anchor distT="0" distB="0" distL="114300" distR="114300" simplePos="0" relativeHeight="251694080" behindDoc="0" locked="0" layoutInCell="1" allowOverlap="1" wp14:anchorId="065955A9" wp14:editId="1053EC32">
+            <wp:simplePos x="0" y="0"/>
+            <wp:positionH relativeFrom="margin">
+              <wp:align>center</wp:align>
+            </wp:positionH>
+            <wp:positionV relativeFrom="paragraph">
+              <wp:posOffset>267335</wp:posOffset>
+            </wp:positionV>
+            <wp:extent cx="3676650" cy="2676525"/>
+            <wp:effectExtent l="0" t="0" r="0" b="9525"/>
+            <wp:wrapTopAndBottom/>
+            <wp:docPr id="25" name="Picture 25"/>
+            <wp:cNvGraphicFramePr>
+              <a:graphicFrameLocks xmlns:a="http://schemas.openxmlformats.org/drawingml/2006/main" noChangeAspect="1"/>
+            </wp:cNvGraphicFramePr>
+            <a:graphic xmlns:a="http://schemas.openxmlformats.org/drawingml/2006/main">
+              <a:graphicData uri="http://schemas.openxmlformats.org/drawingml/2006/picture">
+                <pic:pic xmlns:pic="http://schemas.openxmlformats.org/drawingml/2006/picture">
+                  <pic:nvPicPr>
+                    <pic:cNvPr id="1" name=""/>
+                    <pic:cNvPicPr/>
+                  </pic:nvPicPr>
+                  <pic:blipFill>
+                    <a:blip r:embed="rId22"/>
+                    <a:stretch>
+                      <a:fillRect/>
+                    </a:stretch>
+                  </pic:blipFill>
+                  <pic:spPr>
+                    <a:xfrm>
+                      <a:off x="0" y="0"/>
+                      <a:ext cx="3676650" cy="2676525"/>
+                    </a:xfrm>
+                    <a:prstGeom prst="rect">
+                      <a:avLst/>
+                    </a:prstGeom>
+                  </pic:spPr>
+                </pic:pic>
+              </a:graphicData>
+            </a:graphic>
+          </wp:anchor>
+        </w:drawing>
+      </w:r>
+    </w:p>
+    <w:p>
+      <w:pPr>
+        <w:pStyle w:val="Body"/>
+        <w:rPr>
+          <w:b/>
+          <w:bCs/>
+          <w:u w:val="single"/>
+        </w:rPr>
+      </w:pPr>
+    </w:p>
+    <w:p>
+      <w:pPr>
+        <w:pStyle w:val="Body"/>
+        <w:jc w:val="center"/>
+        <w:rPr>
+          <w:bCs/>
+        </w:rPr>
+      </w:pPr>
+      <w:r>
+        <w:rPr>
+          <w:bCs/>
           <w:lang w:val="en-US"/>
         </w:rPr>
-        <w:t>Paste Screenshot here</w:t>
-      </w:r>
-    </w:p>
-    <w:p>
-      <w:pPr>
-        <w:pStyle w:val="Body"/>
-        <w:jc w:val="center"/>
-        <w:rPr>
-          <w:b/>
-          <w:bCs/>
-          <w:u w:val="single"/>
-        </w:rPr>
-      </w:pPr>
-    </w:p>
-    <w:p>
-      <w:pPr>
-        <w:pStyle w:val="Body"/>
-        <w:jc w:val="center"/>
-        <w:rPr>
-          <w:b/>
-          <w:bCs/>
-          <w:u w:val="single"/>
-        </w:rPr>
-      </w:pPr>
-      <w:r>
-        <w:rPr>
-          <w:b/>
-          <w:bCs/>
-          <w:u w:val="single"/>
-          <w:lang w:val="en-US"/>
-        </w:rPr>
-        <w:t>Description here</w:t>
+        <w:t>Pseudocode denotes the requirements of the method, then method is created</w:t>
       </w:r>
     </w:p>
     <w:p>
@@ -5833,16 +6575,7 @@
                 <w:szCs w:val="24"/>
                 <w:u w:color="000000"/>
               </w:rPr>
-              <w:t>* The</w:t>
-            </w:r>
-            <w:r>
-              <w:rPr>
-                <w:rFonts w:ascii="Arial" w:hAnsi="Arial"/>
-                <w:sz w:val="24"/>
-                <w:szCs w:val="24"/>
-                <w:u w:color="000000"/>
-              </w:rPr>
-              <w:t xml:space="preserve"> user input being saved or used in some way</w:t>
+              <w:t>* The user input being saved or used in some way</w:t>
             </w:r>
           </w:p>
         </w:tc>
@@ -5880,12 +6613,71 @@
       </w:pPr>
       <w:r>
         <w:rPr>
-          <w:b/>
-          <w:bCs/>
-          <w:u w:val="single"/>
-          <w:lang w:val="en-US"/>
-        </w:rPr>
-        <w:t>Paste Screenshot here</w:t>
+          <w:noProof/>
+        </w:rPr>
+        <w:lastRenderedPageBreak/>
+        <w:drawing>
+          <wp:anchor distT="0" distB="0" distL="114300" distR="114300" simplePos="0" relativeHeight="251696128" behindDoc="0" locked="0" layoutInCell="1" allowOverlap="1" wp14:anchorId="7D63E8E2" wp14:editId="2B46C7D6">
+            <wp:simplePos x="0" y="0"/>
+            <wp:positionH relativeFrom="column">
+              <wp:posOffset>0</wp:posOffset>
+            </wp:positionH>
+            <wp:positionV relativeFrom="paragraph">
+              <wp:posOffset>167005</wp:posOffset>
+            </wp:positionV>
+            <wp:extent cx="5932805" cy="2748280"/>
+            <wp:effectExtent l="0" t="0" r="0" b="0"/>
+            <wp:wrapTopAndBottom/>
+            <wp:docPr id="32" name="Picture 32"/>
+            <wp:cNvGraphicFramePr>
+              <a:graphicFrameLocks xmlns:a="http://schemas.openxmlformats.org/drawingml/2006/main" noChangeAspect="1"/>
+            </wp:cNvGraphicFramePr>
+            <a:graphic xmlns:a="http://schemas.openxmlformats.org/drawingml/2006/main">
+              <a:graphicData uri="http://schemas.openxmlformats.org/drawingml/2006/picture">
+                <pic:pic xmlns:pic="http://schemas.openxmlformats.org/drawingml/2006/picture">
+                  <pic:nvPicPr>
+                    <pic:cNvPr id="0" name="Picture 3"/>
+                    <pic:cNvPicPr>
+                      <a:picLocks noChangeAspect="1" noChangeArrowheads="1"/>
+                    </pic:cNvPicPr>
+                  </pic:nvPicPr>
+                  <pic:blipFill>
+                    <a:blip r:embed="rId23" cstate="print">
+                      <a:extLst>
+                        <a:ext uri="{28A0092B-C50C-407E-A947-70E740481C1C}">
+                          <a14:useLocalDpi xmlns:a14="http://schemas.microsoft.com/office/drawing/2010/main" val="0"/>
+                        </a:ext>
+                      </a:extLst>
+                    </a:blip>
+                    <a:srcRect/>
+                    <a:stretch>
+                      <a:fillRect/>
+                    </a:stretch>
+                  </pic:blipFill>
+                  <pic:spPr bwMode="auto">
+                    <a:xfrm>
+                      <a:off x="0" y="0"/>
+                      <a:ext cx="5932805" cy="2748280"/>
+                    </a:xfrm>
+                    <a:prstGeom prst="rect">
+                      <a:avLst/>
+                    </a:prstGeom>
+                    <a:noFill/>
+                    <a:ln>
+                      <a:noFill/>
+                    </a:ln>
+                  </pic:spPr>
+                </pic:pic>
+              </a:graphicData>
+            </a:graphic>
+            <wp14:sizeRelH relativeFrom="page">
+              <wp14:pctWidth>0</wp14:pctWidth>
+            </wp14:sizeRelH>
+            <wp14:sizeRelV relativeFrom="page">
+              <wp14:pctHeight>0</wp14:pctHeight>
+            </wp14:sizeRelV>
+          </wp:anchor>
+        </w:drawing>
       </w:r>
     </w:p>
     <w:p>
@@ -5904,19 +6696,14 @@
         <w:pStyle w:val="Body"/>
         <w:jc w:val="center"/>
         <w:rPr>
-          <w:b/>
-          <w:bCs/>
-          <w:u w:val="single"/>
+          <w:bCs/>
         </w:rPr>
       </w:pPr>
       <w:r>
         <w:rPr>
-          <w:b/>
-          <w:bCs/>
-          <w:u w:val="single"/>
-          <w:lang w:val="en-US"/>
-        </w:rPr>
-        <w:t>Description here</w:t>
+          <w:bCs/>
+        </w:rPr>
+        <w:t>User inputs name of driver, model of the lorry of that driver and its license plate</w:t>
       </w:r>
     </w:p>
     <w:p>
@@ -5924,33 +6711,113 @@
         <w:pStyle w:val="Body"/>
         <w:jc w:val="center"/>
         <w:rPr>
-          <w:b/>
-          <w:bCs/>
-          <w:u w:val="single"/>
-        </w:rPr>
-      </w:pPr>
-    </w:p>
-    <w:p>
-      <w:pPr>
-        <w:pStyle w:val="Body"/>
-        <w:jc w:val="center"/>
-        <w:rPr>
-          <w:b/>
-          <w:bCs/>
-          <w:u w:val="single"/>
-        </w:rPr>
-      </w:pPr>
-    </w:p>
-    <w:p>
-      <w:pPr>
-        <w:pStyle w:val="Body"/>
-        <w:jc w:val="center"/>
-        <w:rPr>
-          <w:b/>
-          <w:bCs/>
-          <w:u w:val="single"/>
-        </w:rPr>
-      </w:pPr>
+          <w:bCs/>
+        </w:rPr>
+      </w:pPr>
+    </w:p>
+    <w:p>
+      <w:pPr>
+        <w:pStyle w:val="Body"/>
+        <w:jc w:val="center"/>
+        <w:rPr>
+          <w:b/>
+          <w:bCs/>
+          <w:u w:val="single"/>
+        </w:rPr>
+      </w:pPr>
+    </w:p>
+    <w:p>
+      <w:pPr>
+        <w:pStyle w:val="Body"/>
+        <w:jc w:val="center"/>
+        <w:rPr>
+          <w:b/>
+          <w:bCs/>
+          <w:u w:val="single"/>
+        </w:rPr>
+      </w:pPr>
+    </w:p>
+    <w:p>
+      <w:pPr>
+        <w:pStyle w:val="Body"/>
+        <w:jc w:val="center"/>
+        <w:rPr>
+          <w:bCs/>
+        </w:rPr>
+      </w:pPr>
+      <w:r>
+        <w:rPr>
+          <w:noProof/>
+        </w:rPr>
+        <w:drawing>
+          <wp:anchor distT="0" distB="0" distL="114300" distR="114300" simplePos="0" relativeHeight="251698176" behindDoc="0" locked="0" layoutInCell="1" allowOverlap="1" wp14:anchorId="6E24A486" wp14:editId="443C6131">
+            <wp:simplePos x="0" y="0"/>
+            <wp:positionH relativeFrom="column">
+              <wp:posOffset>0</wp:posOffset>
+            </wp:positionH>
+            <wp:positionV relativeFrom="paragraph">
+              <wp:posOffset>159385</wp:posOffset>
+            </wp:positionV>
+            <wp:extent cx="5943600" cy="2412365"/>
+            <wp:effectExtent l="0" t="0" r="0" b="6985"/>
+            <wp:wrapTopAndBottom/>
+            <wp:docPr id="33" name="Picture 33"/>
+            <wp:cNvGraphicFramePr>
+              <a:graphicFrameLocks xmlns:a="http://schemas.openxmlformats.org/drawingml/2006/main" noChangeAspect="1"/>
+            </wp:cNvGraphicFramePr>
+            <a:graphic xmlns:a="http://schemas.openxmlformats.org/drawingml/2006/main">
+              <a:graphicData uri="http://schemas.openxmlformats.org/drawingml/2006/picture">
+                <pic:pic xmlns:pic="http://schemas.openxmlformats.org/drawingml/2006/picture">
+                  <pic:nvPicPr>
+                    <pic:cNvPr id="0" name="Picture 4"/>
+                    <pic:cNvPicPr>
+                      <a:picLocks noChangeAspect="1" noChangeArrowheads="1"/>
+                    </pic:cNvPicPr>
+                  </pic:nvPicPr>
+                  <pic:blipFill>
+                    <a:blip r:embed="rId24" cstate="print">
+                      <a:extLst>
+                        <a:ext uri="{28A0092B-C50C-407E-A947-70E740481C1C}">
+                          <a14:useLocalDpi xmlns:a14="http://schemas.microsoft.com/office/drawing/2010/main" val="0"/>
+                        </a:ext>
+                      </a:extLst>
+                    </a:blip>
+                    <a:srcRect/>
+                    <a:stretch>
+                      <a:fillRect/>
+                    </a:stretch>
+                  </pic:blipFill>
+                  <pic:spPr bwMode="auto">
+                    <a:xfrm>
+                      <a:off x="0" y="0"/>
+                      <a:ext cx="5943600" cy="2412365"/>
+                    </a:xfrm>
+                    <a:prstGeom prst="rect">
+                      <a:avLst/>
+                    </a:prstGeom>
+                    <a:noFill/>
+                    <a:ln>
+                      <a:noFill/>
+                    </a:ln>
+                  </pic:spPr>
+                </pic:pic>
+              </a:graphicData>
+            </a:graphic>
+            <wp14:sizeRelH relativeFrom="page">
+              <wp14:pctWidth>0</wp14:pctWidth>
+            </wp14:sizeRelH>
+            <wp14:sizeRelV relativeFrom="page">
+              <wp14:pctHeight>0</wp14:pctHeight>
+            </wp14:sizeRelV>
+          </wp:anchor>
+        </w:drawing>
+      </w:r>
+      <w:r>
+        <w:rPr>
+          <w:bCs/>
+        </w:rPr>
+        <w:t>Information that user inputted is saved on the database</w:t>
+      </w:r>
     </w:p>
     <w:p>
       <w:pPr>
@@ -6234,16 +7101,7 @@
                 <w:szCs w:val="24"/>
                 <w:u w:color="000000"/>
               </w:rPr>
-              <w:t xml:space="preserve">* Confirmation of the data being </w:t>
-            </w:r>
-            <w:r>
-              <w:rPr>
-                <w:rFonts w:ascii="Arial" w:hAnsi="Arial"/>
-                <w:sz w:val="24"/>
-                <w:szCs w:val="24"/>
-                <w:u w:color="000000"/>
-              </w:rPr>
-              <w:t>saved</w:t>
+              <w:t>* Confirmation of the data being saved</w:t>
             </w:r>
           </w:p>
         </w:tc>
@@ -6281,45 +7139,175 @@
           <w:u w:val="single"/>
         </w:rPr>
       </w:pPr>
+    </w:p>
+    <w:p>
+      <w:pPr>
+        <w:pStyle w:val="Body"/>
+        <w:jc w:val="center"/>
+        <w:rPr>
+          <w:b/>
+          <w:bCs/>
+          <w:u w:val="single"/>
+        </w:rPr>
+      </w:pPr>
+    </w:p>
+    <w:p>
+      <w:pPr>
+        <w:pStyle w:val="Body"/>
+        <w:jc w:val="center"/>
+        <w:rPr>
+          <w:b/>
+          <w:bCs/>
+          <w:u w:val="single"/>
+        </w:rPr>
+      </w:pPr>
+    </w:p>
+    <w:p>
+      <w:pPr>
+        <w:pStyle w:val="Body"/>
+        <w:jc w:val="center"/>
+        <w:rPr>
+          <w:b/>
+          <w:bCs/>
+          <w:u w:val="single"/>
+        </w:rPr>
+      </w:pPr>
+    </w:p>
+    <w:p>
+      <w:pPr>
+        <w:pStyle w:val="Body"/>
+        <w:jc w:val="center"/>
+        <w:rPr>
+          <w:b/>
+          <w:bCs/>
+          <w:u w:val="single"/>
+        </w:rPr>
+      </w:pPr>
+    </w:p>
+    <w:p>
+      <w:pPr>
+        <w:pStyle w:val="Body"/>
+        <w:jc w:val="center"/>
+        <w:rPr>
+          <w:b/>
+          <w:bCs/>
+          <w:u w:val="single"/>
+        </w:rPr>
+      </w:pPr>
+    </w:p>
+    <w:p>
+      <w:pPr>
+        <w:pStyle w:val="Body"/>
+        <w:jc w:val="center"/>
+        <w:rPr>
+          <w:b/>
+          <w:bCs/>
+          <w:u w:val="single"/>
+        </w:rPr>
+      </w:pPr>
+    </w:p>
+    <w:p>
+      <w:pPr>
+        <w:pStyle w:val="Body"/>
+        <w:jc w:val="center"/>
+        <w:rPr>
+          <w:b/>
+          <w:bCs/>
+          <w:u w:val="single"/>
+        </w:rPr>
+      </w:pPr>
       <w:r>
         <w:rPr>
-          <w:b/>
-          <w:bCs/>
-          <w:u w:val="single"/>
-          <w:lang w:val="en-US"/>
-        </w:rPr>
-        <w:t>Paste Screenshot here</w:t>
+          <w:noProof/>
+        </w:rPr>
+        <w:lastRenderedPageBreak/>
+        <w:drawing>
+          <wp:anchor distT="0" distB="0" distL="114300" distR="114300" simplePos="0" relativeHeight="251700224" behindDoc="0" locked="0" layoutInCell="1" allowOverlap="1" wp14:anchorId="1B73345D" wp14:editId="7A013F7B">
+            <wp:simplePos x="0" y="0"/>
+            <wp:positionH relativeFrom="margin">
+              <wp:align>center</wp:align>
+            </wp:positionH>
+            <wp:positionV relativeFrom="paragraph">
+              <wp:posOffset>0</wp:posOffset>
+            </wp:positionV>
+            <wp:extent cx="5943600" cy="2412365"/>
+            <wp:effectExtent l="0" t="0" r="0" b="6985"/>
+            <wp:wrapTopAndBottom/>
+            <wp:docPr id="36" name="Picture 36"/>
+            <wp:cNvGraphicFramePr>
+              <a:graphicFrameLocks xmlns:a="http://schemas.openxmlformats.org/drawingml/2006/main" noChangeAspect="1"/>
+            </wp:cNvGraphicFramePr>
+            <a:graphic xmlns:a="http://schemas.openxmlformats.org/drawingml/2006/main">
+              <a:graphicData uri="http://schemas.openxmlformats.org/drawingml/2006/picture">
+                <pic:pic xmlns:pic="http://schemas.openxmlformats.org/drawingml/2006/picture">
+                  <pic:nvPicPr>
+                    <pic:cNvPr id="0" name="Picture 7"/>
+                    <pic:cNvPicPr>
+                      <a:picLocks noChangeAspect="1" noChangeArrowheads="1"/>
+                    </pic:cNvPicPr>
+                  </pic:nvPicPr>
+                  <pic:blipFill>
+                    <a:blip r:embed="rId24" cstate="print">
+                      <a:extLst>
+                        <a:ext uri="{28A0092B-C50C-407E-A947-70E740481C1C}">
+                          <a14:useLocalDpi xmlns:a14="http://schemas.microsoft.com/office/drawing/2010/main" val="0"/>
+                        </a:ext>
+                      </a:extLst>
+                    </a:blip>
+                    <a:srcRect/>
+                    <a:stretch>
+                      <a:fillRect/>
+                    </a:stretch>
+                  </pic:blipFill>
+                  <pic:spPr bwMode="auto">
+                    <a:xfrm>
+                      <a:off x="0" y="0"/>
+                      <a:ext cx="5943600" cy="2412365"/>
+                    </a:xfrm>
+                    <a:prstGeom prst="rect">
+                      <a:avLst/>
+                    </a:prstGeom>
+                    <a:noFill/>
+                    <a:ln>
+                      <a:noFill/>
+                    </a:ln>
+                  </pic:spPr>
+                </pic:pic>
+              </a:graphicData>
+            </a:graphic>
+            <wp14:sizeRelH relativeFrom="page">
+              <wp14:pctWidth>0</wp14:pctWidth>
+            </wp14:sizeRelH>
+            <wp14:sizeRelV relativeFrom="page">
+              <wp14:pctHeight>0</wp14:pctHeight>
+            </wp14:sizeRelV>
+          </wp:anchor>
+        </w:drawing>
       </w:r>
     </w:p>
     <w:p>
       <w:pPr>
         <w:pStyle w:val="Body"/>
-        <w:jc w:val="center"/>
-        <w:rPr>
-          <w:b/>
-          <w:bCs/>
-          <w:u w:val="single"/>
-        </w:rPr>
-      </w:pPr>
-    </w:p>
-    <w:p>
-      <w:pPr>
-        <w:pStyle w:val="Body"/>
-        <w:jc w:val="center"/>
-        <w:rPr>
-          <w:b/>
-          <w:bCs/>
-          <w:u w:val="single"/>
+        <w:rPr>
+          <w:b/>
+          <w:bCs/>
+          <w:u w:val="single"/>
+        </w:rPr>
+      </w:pPr>
+    </w:p>
+    <w:p>
+      <w:pPr>
+        <w:pStyle w:val="Body"/>
+        <w:jc w:val="center"/>
+        <w:rPr>
+          <w:bCs/>
         </w:rPr>
       </w:pPr>
       <w:r>
         <w:rPr>
-          <w:b/>
-          <w:bCs/>
-          <w:u w:val="single"/>
-          <w:lang w:val="en-US"/>
-        </w:rPr>
-        <w:t>Description here</w:t>
+          <w:bCs/>
+        </w:rPr>
+        <w:t>From the previous evidence, user input is saved on database</w:t>
       </w:r>
     </w:p>
     <w:p>
@@ -6327,22 +7315,103 @@
         <w:pStyle w:val="Body"/>
         <w:jc w:val="center"/>
         <w:rPr>
-          <w:b/>
-          <w:bCs/>
-          <w:u w:val="single"/>
-        </w:rPr>
-      </w:pPr>
-    </w:p>
-    <w:p>
-      <w:pPr>
-        <w:pStyle w:val="Body"/>
-        <w:jc w:val="center"/>
-        <w:rPr>
-          <w:b/>
-          <w:bCs/>
-          <w:u w:val="single"/>
-        </w:rPr>
-      </w:pPr>
+          <w:bCs/>
+        </w:rPr>
+      </w:pPr>
+    </w:p>
+    <w:p>
+      <w:pPr>
+        <w:pStyle w:val="Body"/>
+        <w:jc w:val="center"/>
+        <w:rPr>
+          <w:bCs/>
+        </w:rPr>
+      </w:pPr>
+      <w:r>
+        <w:rPr>
+          <w:noProof/>
+        </w:rPr>
+        <w:drawing>
+          <wp:anchor distT="0" distB="0" distL="114300" distR="114300" simplePos="0" relativeHeight="251702272" behindDoc="0" locked="0" layoutInCell="1" allowOverlap="1" wp14:anchorId="0E572160" wp14:editId="3FA82B2E">
+            <wp:simplePos x="0" y="0"/>
+            <wp:positionH relativeFrom="column">
+              <wp:posOffset>0</wp:posOffset>
+            </wp:positionH>
+            <wp:positionV relativeFrom="paragraph">
+              <wp:posOffset>159385</wp:posOffset>
+            </wp:positionV>
+            <wp:extent cx="6120130" cy="3802380"/>
+            <wp:effectExtent l="0" t="0" r="0" b="7620"/>
+            <wp:wrapTopAndBottom/>
+            <wp:docPr id="37" name="Picture 37"/>
+            <wp:cNvGraphicFramePr>
+              <a:graphicFrameLocks xmlns:a="http://schemas.openxmlformats.org/drawingml/2006/main" noChangeAspect="1"/>
+            </wp:cNvGraphicFramePr>
+            <a:graphic xmlns:a="http://schemas.openxmlformats.org/drawingml/2006/main">
+              <a:graphicData uri="http://schemas.openxmlformats.org/drawingml/2006/picture">
+                <pic:pic xmlns:pic="http://schemas.openxmlformats.org/drawingml/2006/picture">
+                  <pic:nvPicPr>
+                    <pic:cNvPr id="1" name=""/>
+                    <pic:cNvPicPr/>
+                  </pic:nvPicPr>
+                  <pic:blipFill>
+                    <a:blip r:embed="rId25"/>
+                    <a:stretch>
+                      <a:fillRect/>
+                    </a:stretch>
+                  </pic:blipFill>
+                  <pic:spPr>
+                    <a:xfrm>
+                      <a:off x="0" y="0"/>
+                      <a:ext cx="6120130" cy="3802380"/>
+                    </a:xfrm>
+                    <a:prstGeom prst="rect">
+                      <a:avLst/>
+                    </a:prstGeom>
+                  </pic:spPr>
+                </pic:pic>
+              </a:graphicData>
+            </a:graphic>
+          </wp:anchor>
+        </w:drawing>
+      </w:r>
+    </w:p>
+    <w:p>
+      <w:pPr>
+        <w:pStyle w:val="Body"/>
+        <w:jc w:val="center"/>
+        <w:rPr>
+          <w:b/>
+          <w:bCs/>
+          <w:u w:val="single"/>
+        </w:rPr>
+      </w:pPr>
+    </w:p>
+    <w:p>
+      <w:pPr>
+        <w:pStyle w:val="Body"/>
+        <w:jc w:val="center"/>
+        <w:rPr>
+          <w:b/>
+          <w:bCs/>
+          <w:u w:val="single"/>
+        </w:rPr>
+      </w:pPr>
+    </w:p>
+    <w:p>
+      <w:pPr>
+        <w:pStyle w:val="Body"/>
+        <w:jc w:val="center"/>
+        <w:rPr>
+          <w:bCs/>
+        </w:rPr>
+      </w:pPr>
+      <w:r>
+        <w:rPr>
+          <w:bCs/>
+        </w:rPr>
+        <w:t>Driver entry saved on the database</w:t>
+      </w:r>
     </w:p>
     <w:p>
       <w:pPr>
@@ -6385,7 +7454,7 @@
         </w:trPr>
         <w:tc>
           <w:tcPr>
-            <w:tcW w:w="816" w:type="dxa"/>
+            <w:tcW w:w="817" w:type="dxa"/>
             <w:tcBorders>
               <w:top w:val="single" w:sz="2" w:space="0" w:color="000000"/>
               <w:left w:val="single" w:sz="2" w:space="0" w:color="000000"/>
@@ -6472,7 +7541,7 @@
         </w:tc>
         <w:tc>
           <w:tcPr>
-            <w:tcW w:w="3997" w:type="dxa"/>
+            <w:tcW w:w="3998" w:type="dxa"/>
             <w:tcBorders>
               <w:top w:val="single" w:sz="2" w:space="0" w:color="000000"/>
               <w:left w:val="single" w:sz="2" w:space="0" w:color="000000"/>
@@ -6500,7 +7569,7 @@
         </w:trPr>
         <w:tc>
           <w:tcPr>
-            <w:tcW w:w="816" w:type="dxa"/>
+            <w:tcW w:w="817" w:type="dxa"/>
             <w:tcBorders>
               <w:top w:val="single" w:sz="4" w:space="0" w:color="000000"/>
               <w:left w:val="single" w:sz="2" w:space="0" w:color="000000"/>
@@ -6626,16 +7695,7 @@
                 <w:szCs w:val="24"/>
                 <w:u w:color="000000"/>
               </w:rPr>
-              <w:t xml:space="preserve">* The user request being processed </w:t>
-            </w:r>
-            <w:r>
-              <w:rPr>
-                <w:rFonts w:ascii="Arial" w:hAnsi="Arial"/>
-                <w:sz w:val="24"/>
-                <w:szCs w:val="24"/>
-                <w:u w:color="000000"/>
-              </w:rPr>
-              <w:t>correctly and demonstrated in the program</w:t>
+              <w:t>* The user request being processed correctly and demonstrated in the program</w:t>
             </w:r>
           </w:p>
         </w:tc>
@@ -6651,36 +7711,73 @@
           <w:u w:val="single"/>
         </w:rPr>
       </w:pPr>
-    </w:p>
-    <w:p>
-      <w:pPr>
-        <w:pStyle w:val="Body"/>
-        <w:jc w:val="center"/>
-        <w:rPr>
-          <w:b/>
-          <w:bCs/>
-          <w:u w:val="single"/>
-        </w:rPr>
-      </w:pPr>
-    </w:p>
-    <w:p>
-      <w:pPr>
-        <w:pStyle w:val="Body"/>
-        <w:jc w:val="center"/>
-        <w:rPr>
-          <w:b/>
-          <w:bCs/>
-          <w:u w:val="single"/>
-        </w:rPr>
-      </w:pPr>
       <w:r>
         <w:rPr>
-          <w:b/>
-          <w:bCs/>
-          <w:u w:val="single"/>
-          <w:lang w:val="en-US"/>
-        </w:rPr>
-        <w:t>Paste Screenshot here</w:t>
+          <w:noProof/>
+        </w:rPr>
+        <w:lastRenderedPageBreak/>
+        <w:drawing>
+          <wp:anchor distT="0" distB="0" distL="114300" distR="114300" simplePos="0" relativeHeight="251704320" behindDoc="0" locked="0" layoutInCell="1" allowOverlap="1" wp14:anchorId="4CC5344A" wp14:editId="541692E2">
+            <wp:simplePos x="0" y="0"/>
+            <wp:positionH relativeFrom="column">
+              <wp:posOffset>0</wp:posOffset>
+            </wp:positionH>
+            <wp:positionV relativeFrom="paragraph">
+              <wp:posOffset>167005</wp:posOffset>
+            </wp:positionV>
+            <wp:extent cx="5925820" cy="3703320"/>
+            <wp:effectExtent l="0" t="0" r="0" b="0"/>
+            <wp:wrapTopAndBottom/>
+            <wp:docPr id="38" name="Picture 38"/>
+            <wp:cNvGraphicFramePr>
+              <a:graphicFrameLocks xmlns:a="http://schemas.openxmlformats.org/drawingml/2006/main" noChangeAspect="1"/>
+            </wp:cNvGraphicFramePr>
+            <a:graphic xmlns:a="http://schemas.openxmlformats.org/drawingml/2006/main">
+              <a:graphicData uri="http://schemas.openxmlformats.org/drawingml/2006/picture">
+                <pic:pic xmlns:pic="http://schemas.openxmlformats.org/drawingml/2006/picture">
+                  <pic:nvPicPr>
+                    <pic:cNvPr id="0" name="Picture 8"/>
+                    <pic:cNvPicPr>
+                      <a:picLocks noChangeAspect="1" noChangeArrowheads="1"/>
+                    </pic:cNvPicPr>
+                  </pic:nvPicPr>
+                  <pic:blipFill>
+                    <a:blip r:embed="rId26" cstate="print">
+                      <a:extLst>
+                        <a:ext uri="{28A0092B-C50C-407E-A947-70E740481C1C}">
+                          <a14:useLocalDpi xmlns:a14="http://schemas.microsoft.com/office/drawing/2010/main" val="0"/>
+                        </a:ext>
+                      </a:extLst>
+                    </a:blip>
+                    <a:srcRect/>
+                    <a:stretch>
+                      <a:fillRect/>
+                    </a:stretch>
+                  </pic:blipFill>
+                  <pic:spPr bwMode="auto">
+                    <a:xfrm>
+                      <a:off x="0" y="0"/>
+                      <a:ext cx="5925820" cy="3703320"/>
+                    </a:xfrm>
+                    <a:prstGeom prst="rect">
+                      <a:avLst/>
+                    </a:prstGeom>
+                    <a:noFill/>
+                    <a:ln>
+                      <a:noFill/>
+                    </a:ln>
+                  </pic:spPr>
+                </pic:pic>
+              </a:graphicData>
+            </a:graphic>
+            <wp14:sizeRelH relativeFrom="page">
+              <wp14:pctWidth>0</wp14:pctWidth>
+            </wp14:sizeRelH>
+            <wp14:sizeRelV relativeFrom="page">
+              <wp14:pctHeight>0</wp14:pctHeight>
+            </wp14:sizeRelV>
+          </wp:anchor>
+        </w:drawing>
       </w:r>
     </w:p>
     <w:p>
@@ -6704,14 +7801,20 @@
           <w:u w:val="single"/>
         </w:rPr>
       </w:pPr>
+    </w:p>
+    <w:p>
+      <w:pPr>
+        <w:pStyle w:val="Body"/>
+        <w:jc w:val="center"/>
+        <w:rPr>
+          <w:bCs/>
+        </w:rPr>
+      </w:pPr>
       <w:r>
         <w:rPr>
-          <w:b/>
-          <w:bCs/>
-          <w:u w:val="single"/>
-          <w:lang w:val="en-US"/>
-        </w:rPr>
-        <w:t>Description here</w:t>
+          <w:bCs/>
+        </w:rPr>
+        <w:t>User searches for ducks on the delivery list</w:t>
       </w:r>
     </w:p>
     <w:p>
@@ -6735,6 +7838,88 @@
           <w:u w:val="single"/>
         </w:rPr>
       </w:pPr>
+      <w:r>
+        <w:rPr>
+          <w:noProof/>
+        </w:rPr>
+        <w:drawing>
+          <wp:anchor distT="0" distB="0" distL="114300" distR="114300" simplePos="0" relativeHeight="251706368" behindDoc="0" locked="0" layoutInCell="1" allowOverlap="1" wp14:anchorId="21F84AA8" wp14:editId="4D432AD2">
+            <wp:simplePos x="0" y="0"/>
+            <wp:positionH relativeFrom="column">
+              <wp:posOffset>0</wp:posOffset>
+            </wp:positionH>
+            <wp:positionV relativeFrom="paragraph">
+              <wp:posOffset>159385</wp:posOffset>
+            </wp:positionV>
+            <wp:extent cx="5925820" cy="2349500"/>
+            <wp:effectExtent l="0" t="0" r="0" b="0"/>
+            <wp:wrapTopAndBottom/>
+            <wp:docPr id="39" name="Picture 39"/>
+            <wp:cNvGraphicFramePr>
+              <a:graphicFrameLocks xmlns:a="http://schemas.openxmlformats.org/drawingml/2006/main" noChangeAspect="1"/>
+            </wp:cNvGraphicFramePr>
+            <a:graphic xmlns:a="http://schemas.openxmlformats.org/drawingml/2006/main">
+              <a:graphicData uri="http://schemas.openxmlformats.org/drawingml/2006/picture">
+                <pic:pic xmlns:pic="http://schemas.openxmlformats.org/drawingml/2006/picture">
+                  <pic:nvPicPr>
+                    <pic:cNvPr id="0" name="Picture 9"/>
+                    <pic:cNvPicPr>
+                      <a:picLocks noChangeAspect="1" noChangeArrowheads="1"/>
+                    </pic:cNvPicPr>
+                  </pic:nvPicPr>
+                  <pic:blipFill>
+                    <a:blip r:embed="rId27" cstate="print">
+                      <a:extLst>
+                        <a:ext uri="{28A0092B-C50C-407E-A947-70E740481C1C}">
+                          <a14:useLocalDpi xmlns:a14="http://schemas.microsoft.com/office/drawing/2010/main" val="0"/>
+                        </a:ext>
+                      </a:extLst>
+                    </a:blip>
+                    <a:srcRect/>
+                    <a:stretch>
+                      <a:fillRect/>
+                    </a:stretch>
+                  </pic:blipFill>
+                  <pic:spPr bwMode="auto">
+                    <a:xfrm>
+                      <a:off x="0" y="0"/>
+                      <a:ext cx="5925820" cy="2349500"/>
+                    </a:xfrm>
+                    <a:prstGeom prst="rect">
+                      <a:avLst/>
+                    </a:prstGeom>
+                    <a:noFill/>
+                    <a:ln>
+                      <a:noFill/>
+                    </a:ln>
+                  </pic:spPr>
+                </pic:pic>
+              </a:graphicData>
+            </a:graphic>
+            <wp14:sizeRelH relativeFrom="page">
+              <wp14:pctWidth>0</wp14:pctWidth>
+            </wp14:sizeRelH>
+            <wp14:sizeRelV relativeFrom="page">
+              <wp14:pctHeight>0</wp14:pctHeight>
+            </wp14:sizeRelV>
+          </wp:anchor>
+        </w:drawing>
+      </w:r>
+    </w:p>
+    <w:p>
+      <w:pPr>
+        <w:pStyle w:val="Body"/>
+        <w:jc w:val="center"/>
+        <w:rPr>
+          <w:bCs/>
+        </w:rPr>
+      </w:pPr>
+      <w:r>
+        <w:rPr>
+          <w:bCs/>
+        </w:rPr>
+        <w:t>User gets filtered list with only ducks</w:t>
+      </w:r>
     </w:p>
     <w:p>
       <w:pPr>
@@ -7052,8 +8237,13 @@
                 <w:u w:color="000000"/>
                 <w:shd w:val="clear" w:color="auto" w:fill="FFFFFF"/>
               </w:rPr>
-              <w:t xml:space="preserve">* Example of the test code </w:t>
-            </w:r>
+              <w:t>* Example of the test code once errors have been corrected</w:t>
+            </w:r>
+          </w:p>
+          <w:p>
+            <w:pPr>
+              <w:pStyle w:val="Default"/>
+            </w:pPr>
             <w:r>
               <w:rPr>
                 <w:rFonts w:ascii="Arial" w:hAnsi="Arial"/>
@@ -7062,21 +8252,6 @@
                 <w:u w:color="000000"/>
                 <w:shd w:val="clear" w:color="auto" w:fill="FFFFFF"/>
               </w:rPr>
-              <w:t>once errors have been corrected</w:t>
-            </w:r>
-          </w:p>
-          <w:p>
-            <w:pPr>
-              <w:pStyle w:val="Default"/>
-            </w:pPr>
-            <w:r>
-              <w:rPr>
-                <w:rFonts w:ascii="Arial" w:hAnsi="Arial"/>
-                <w:sz w:val="24"/>
-                <w:szCs w:val="24"/>
-                <w:u w:color="000000"/>
-                <w:shd w:val="clear" w:color="auto" w:fill="FFFFFF"/>
-              </w:rPr>
               <w:t>* The test code passing</w:t>
             </w:r>
           </w:p>
@@ -7115,16 +8290,387 @@
           <w:u w:val="single"/>
         </w:rPr>
       </w:pPr>
+    </w:p>
+    <w:p>
+      <w:pPr>
+        <w:pStyle w:val="Body"/>
+        <w:jc w:val="center"/>
+        <w:rPr>
+          <w:b/>
+          <w:bCs/>
+          <w:u w:val="single"/>
+        </w:rPr>
+      </w:pPr>
+    </w:p>
+    <w:p>
+      <w:pPr>
+        <w:pStyle w:val="Body"/>
+        <w:jc w:val="center"/>
+        <w:rPr>
+          <w:b/>
+          <w:bCs/>
+          <w:u w:val="single"/>
+        </w:rPr>
+      </w:pPr>
+    </w:p>
+    <w:p>
+      <w:pPr>
+        <w:pStyle w:val="Body"/>
+        <w:jc w:val="center"/>
+        <w:rPr>
+          <w:noProof/>
+        </w:rPr>
+      </w:pPr>
       <w:r>
         <w:rPr>
+          <w:noProof/>
+        </w:rPr>
+        <w:drawing>
+          <wp:anchor distT="0" distB="0" distL="114300" distR="114300" simplePos="0" relativeHeight="251708416" behindDoc="0" locked="0" layoutInCell="1" allowOverlap="1" wp14:anchorId="0703E54E" wp14:editId="3B80866D">
+            <wp:simplePos x="0" y="0"/>
+            <wp:positionH relativeFrom="column">
+              <wp:posOffset>0</wp:posOffset>
+            </wp:positionH>
+            <wp:positionV relativeFrom="paragraph">
+              <wp:posOffset>159385</wp:posOffset>
+            </wp:positionV>
+            <wp:extent cx="6120130" cy="4363085"/>
+            <wp:effectExtent l="0" t="0" r="0" b="0"/>
+            <wp:wrapTopAndBottom/>
+            <wp:docPr id="41" name="Picture 41"/>
+            <wp:cNvGraphicFramePr>
+              <a:graphicFrameLocks xmlns:a="http://schemas.openxmlformats.org/drawingml/2006/main" noChangeAspect="1"/>
+            </wp:cNvGraphicFramePr>
+            <a:graphic xmlns:a="http://schemas.openxmlformats.org/drawingml/2006/main">
+              <a:graphicData uri="http://schemas.openxmlformats.org/drawingml/2006/picture">
+                <pic:pic xmlns:pic="http://schemas.openxmlformats.org/drawingml/2006/picture">
+                  <pic:nvPicPr>
+                    <pic:cNvPr id="1" name=""/>
+                    <pic:cNvPicPr/>
+                  </pic:nvPicPr>
+                  <pic:blipFill>
+                    <a:blip r:embed="rId28"/>
+                    <a:stretch>
+                      <a:fillRect/>
+                    </a:stretch>
+                  </pic:blipFill>
+                  <pic:spPr>
+                    <a:xfrm>
+                      <a:off x="0" y="0"/>
+                      <a:ext cx="6120130" cy="4363085"/>
+                    </a:xfrm>
+                    <a:prstGeom prst="rect">
+                      <a:avLst/>
+                    </a:prstGeom>
+                  </pic:spPr>
+                </pic:pic>
+              </a:graphicData>
+            </a:graphic>
+          </wp:anchor>
+        </w:drawing>
+      </w:r>
+    </w:p>
+    <w:p>
+      <w:pPr>
+        <w:pStyle w:val="Body"/>
+        <w:jc w:val="center"/>
+        <w:rPr>
+          <w:bCs/>
+        </w:rPr>
+      </w:pPr>
+      <w:r>
+        <w:rPr>
+          <w:bCs/>
+        </w:rPr>
+        <w:t>Example of test code</w:t>
+      </w:r>
+    </w:p>
+    <w:p>
+      <w:pPr>
+        <w:pStyle w:val="Body"/>
+        <w:jc w:val="center"/>
+        <w:rPr>
+          <w:bCs/>
+        </w:rPr>
+      </w:pPr>
+    </w:p>
+    <w:p>
+      <w:pPr>
+        <w:pStyle w:val="Body"/>
+        <w:jc w:val="center"/>
+        <w:rPr>
+          <w:bCs/>
+        </w:rPr>
+      </w:pPr>
+      <w:r>
+        <w:rPr>
+          <w:noProof/>
+        </w:rPr>
+        <w:drawing>
+          <wp:anchor distT="0" distB="0" distL="114300" distR="114300" simplePos="0" relativeHeight="251710464" behindDoc="0" locked="0" layoutInCell="1" allowOverlap="1" wp14:anchorId="1DED2E71" wp14:editId="2F1B5FCC">
+            <wp:simplePos x="0" y="0"/>
+            <wp:positionH relativeFrom="column">
+              <wp:posOffset>0</wp:posOffset>
+            </wp:positionH>
+            <wp:positionV relativeFrom="paragraph">
+              <wp:posOffset>167005</wp:posOffset>
+            </wp:positionV>
+            <wp:extent cx="6120130" cy="3003550"/>
+            <wp:effectExtent l="0" t="0" r="0" b="6350"/>
+            <wp:wrapTopAndBottom/>
+            <wp:docPr id="42" name="Picture 42"/>
+            <wp:cNvGraphicFramePr>
+              <a:graphicFrameLocks xmlns:a="http://schemas.openxmlformats.org/drawingml/2006/main" noChangeAspect="1"/>
+            </wp:cNvGraphicFramePr>
+            <a:graphic xmlns:a="http://schemas.openxmlformats.org/drawingml/2006/main">
+              <a:graphicData uri="http://schemas.openxmlformats.org/drawingml/2006/picture">
+                <pic:pic xmlns:pic="http://schemas.openxmlformats.org/drawingml/2006/picture">
+                  <pic:nvPicPr>
+                    <pic:cNvPr id="1" name=""/>
+                    <pic:cNvPicPr/>
+                  </pic:nvPicPr>
+                  <pic:blipFill>
+                    <a:blip r:embed="rId29"/>
+                    <a:stretch>
+                      <a:fillRect/>
+                    </a:stretch>
+                  </pic:blipFill>
+                  <pic:spPr>
+                    <a:xfrm>
+                      <a:off x="0" y="0"/>
+                      <a:ext cx="6120130" cy="3003550"/>
+                    </a:xfrm>
+                    <a:prstGeom prst="rect">
+                      <a:avLst/>
+                    </a:prstGeom>
+                  </pic:spPr>
+                </pic:pic>
+              </a:graphicData>
+            </a:graphic>
+          </wp:anchor>
+        </w:drawing>
+      </w:r>
+    </w:p>
+    <w:p>
+      <w:pPr>
+        <w:pStyle w:val="Body"/>
+        <w:jc w:val="center"/>
+        <w:rPr>
+          <w:b/>
+          <w:bCs/>
+          <w:u w:val="single"/>
+        </w:rPr>
+      </w:pPr>
+    </w:p>
+    <w:p>
+      <w:pPr>
+        <w:pStyle w:val="Body"/>
+        <w:jc w:val="center"/>
+        <w:rPr>
+          <w:b/>
+          <w:bCs/>
+          <w:u w:val="single"/>
+        </w:rPr>
+      </w:pPr>
+    </w:p>
+    <w:p>
+      <w:pPr>
+        <w:pStyle w:val="Body"/>
+        <w:jc w:val="center"/>
+        <w:rPr>
+          <w:bCs/>
+        </w:rPr>
+      </w:pPr>
+      <w:r>
+        <w:rPr>
+          <w:bCs/>
+        </w:rPr>
+        <w:t>Test code failing</w:t>
+      </w:r>
+    </w:p>
+    <w:p>
+      <w:pPr>
+        <w:pStyle w:val="Body"/>
+        <w:jc w:val="center"/>
+        <w:rPr>
+          <w:bCs/>
+        </w:rPr>
+      </w:pPr>
+      <w:r>
+        <w:rPr>
+          <w:noProof/>
+        </w:rPr>
+        <w:lastRenderedPageBreak/>
+        <w:drawing>
+          <wp:anchor distT="0" distB="0" distL="114300" distR="114300" simplePos="0" relativeHeight="251712512" behindDoc="0" locked="0" layoutInCell="1" allowOverlap="1" wp14:anchorId="1206A5E0" wp14:editId="24164357">
+            <wp:simplePos x="0" y="0"/>
+            <wp:positionH relativeFrom="column">
+              <wp:posOffset>0</wp:posOffset>
+            </wp:positionH>
+            <wp:positionV relativeFrom="paragraph">
+              <wp:posOffset>167005</wp:posOffset>
+            </wp:positionV>
+            <wp:extent cx="6120130" cy="4401185"/>
+            <wp:effectExtent l="0" t="0" r="0" b="0"/>
+            <wp:wrapTopAndBottom/>
+            <wp:docPr id="43" name="Picture 43"/>
+            <wp:cNvGraphicFramePr>
+              <a:graphicFrameLocks xmlns:a="http://schemas.openxmlformats.org/drawingml/2006/main" noChangeAspect="1"/>
+            </wp:cNvGraphicFramePr>
+            <a:graphic xmlns:a="http://schemas.openxmlformats.org/drawingml/2006/main">
+              <a:graphicData uri="http://schemas.openxmlformats.org/drawingml/2006/picture">
+                <pic:pic xmlns:pic="http://schemas.openxmlformats.org/drawingml/2006/picture">
+                  <pic:nvPicPr>
+                    <pic:cNvPr id="1" name=""/>
+                    <pic:cNvPicPr/>
+                  </pic:nvPicPr>
+                  <pic:blipFill>
+                    <a:blip r:embed="rId30"/>
+                    <a:stretch>
+                      <a:fillRect/>
+                    </a:stretch>
+                  </pic:blipFill>
+                  <pic:spPr>
+                    <a:xfrm>
+                      <a:off x="0" y="0"/>
+                      <a:ext cx="6120130" cy="4401185"/>
+                    </a:xfrm>
+                    <a:prstGeom prst="rect">
+                      <a:avLst/>
+                    </a:prstGeom>
+                  </pic:spPr>
+                </pic:pic>
+              </a:graphicData>
+            </a:graphic>
+          </wp:anchor>
+        </w:drawing>
+      </w:r>
+    </w:p>
+    <w:p>
+      <w:pPr>
+        <w:pStyle w:val="Body"/>
+        <w:jc w:val="center"/>
+        <w:rPr>
           <w:b/>
           <w:bCs/>
           <w:u w:val="single"/>
           <w:lang w:val="en-US"/>
         </w:rPr>
-        <w:t>Paste Screenshot here</w:t>
+      </w:pPr>
+    </w:p>
+    <w:p>
+      <w:pPr>
+        <w:pStyle w:val="Body"/>
+        <w:jc w:val="center"/>
+        <w:rPr>
+          <w:bCs/>
+        </w:rPr>
+      </w:pPr>
+      <w:r>
+        <w:rPr>
+          <w:bCs/>
+        </w:rPr>
+        <w:t>Fixed test code, on line 17 the name Tesco was written wrong</w:t>
       </w:r>
     </w:p>
+    <w:p>
+      <w:pPr>
+        <w:pStyle w:val="Body"/>
+        <w:jc w:val="center"/>
+        <w:rPr>
+          <w:b/>
+          <w:bCs/>
+          <w:u w:val="single"/>
+        </w:rPr>
+      </w:pPr>
+    </w:p>
+    <w:p>
+      <w:pPr>
+        <w:pStyle w:val="Body"/>
+        <w:jc w:val="center"/>
+        <w:rPr>
+          <w:b/>
+          <w:bCs/>
+          <w:u w:val="single"/>
+        </w:rPr>
+      </w:pPr>
+      <w:r>
+        <w:rPr>
+          <w:noProof/>
+        </w:rPr>
+        <w:drawing>
+          <wp:anchor distT="0" distB="0" distL="114300" distR="114300" simplePos="0" relativeHeight="251714560" behindDoc="0" locked="0" layoutInCell="1" allowOverlap="1" wp14:anchorId="7CD10946" wp14:editId="7A5DAD33">
+            <wp:simplePos x="0" y="0"/>
+            <wp:positionH relativeFrom="column">
+              <wp:posOffset>0</wp:posOffset>
+            </wp:positionH>
+            <wp:positionV relativeFrom="paragraph">
+              <wp:posOffset>159385</wp:posOffset>
+            </wp:positionV>
+            <wp:extent cx="6120130" cy="1499235"/>
+            <wp:effectExtent l="0" t="0" r="0" b="5715"/>
+            <wp:wrapTopAndBottom/>
+            <wp:docPr id="44" name="Picture 44"/>
+            <wp:cNvGraphicFramePr>
+              <a:graphicFrameLocks xmlns:a="http://schemas.openxmlformats.org/drawingml/2006/main" noChangeAspect="1"/>
+            </wp:cNvGraphicFramePr>
+            <a:graphic xmlns:a="http://schemas.openxmlformats.org/drawingml/2006/main">
+              <a:graphicData uri="http://schemas.openxmlformats.org/drawingml/2006/picture">
+                <pic:pic xmlns:pic="http://schemas.openxmlformats.org/drawingml/2006/picture">
+                  <pic:nvPicPr>
+                    <pic:cNvPr id="1" name=""/>
+                    <pic:cNvPicPr/>
+                  </pic:nvPicPr>
+                  <pic:blipFill>
+                    <a:blip r:embed="rId31"/>
+                    <a:stretch>
+                      <a:fillRect/>
+                    </a:stretch>
+                  </pic:blipFill>
+                  <pic:spPr>
+                    <a:xfrm>
+                      <a:off x="0" y="0"/>
+                      <a:ext cx="6120130" cy="1499235"/>
+                    </a:xfrm>
+                    <a:prstGeom prst="rect">
+                      <a:avLst/>
+                    </a:prstGeom>
+                  </pic:spPr>
+                </pic:pic>
+              </a:graphicData>
+            </a:graphic>
+          </wp:anchor>
+        </w:drawing>
+      </w:r>
+    </w:p>
+    <w:p>
+      <w:pPr>
+        <w:pStyle w:val="Body"/>
+        <w:jc w:val="center"/>
+        <w:rPr>
+          <w:b/>
+          <w:bCs/>
+          <w:u w:val="single"/>
+        </w:rPr>
+      </w:pPr>
+    </w:p>
+    <w:p>
+      <w:pPr>
+        <w:pStyle w:val="Body"/>
+        <w:jc w:val="center"/>
+        <w:rPr>
+          <w:bCs/>
+        </w:rPr>
+      </w:pPr>
+      <w:bookmarkStart w:id="0" w:name="_GoBack"/>
+      <w:r>
+        <w:rPr>
+          <w:bCs/>
+        </w:rPr>
+        <w:t>Now all tests are passing</w:t>
+      </w:r>
+    </w:p>
+    <w:bookmarkEnd w:id="0"/>
     <w:p>
       <w:pPr>
         <w:pStyle w:val="Body"/>
@@ -7486,6 +9032,7 @@
           <w:u w:val="single"/>
           <w:lang w:val="en-US"/>
         </w:rPr>
+        <w:lastRenderedPageBreak/>
         <w:t>Paste Screenshot here</w:t>
       </w:r>
     </w:p>
@@ -8606,16 +10153,7 @@
           <w:u w:val="single"/>
           <w:lang w:val="en-US"/>
         </w:rPr>
-        <w:t>Paste Screenshot</w:t>
-      </w:r>
-      <w:r>
-        <w:rPr>
-          <w:b/>
-          <w:bCs/>
-          <w:u w:val="single"/>
-          <w:lang w:val="en-US"/>
-        </w:rPr>
-        <w:t xml:space="preserve"> here</w:t>
+        <w:t>Paste Screenshot here</w:t>
       </w:r>
     </w:p>
     <w:p>
@@ -8854,6 +10392,7 @@
               <w:rPr>
                 <w:rFonts w:eastAsia="Arial Unicode MS" w:cs="Arial Unicode MS"/>
               </w:rPr>
+              <w:lastRenderedPageBreak/>
               <w:t>Unit</w:t>
             </w:r>
           </w:p>
@@ -9217,7 +10756,6 @@
               <w:rPr>
                 <w:rFonts w:eastAsia="Arial Unicode MS" w:cs="Arial Unicode MS"/>
               </w:rPr>
-              <w:lastRenderedPageBreak/>
               <w:t>Unit</w:t>
             </w:r>
           </w:p>
@@ -9740,17 +11278,7 @@
                 <w:u w:color="000000"/>
                 <w:shd w:val="clear" w:color="auto" w:fill="FFFFFF"/>
               </w:rPr>
-              <w:t xml:space="preserve">Select two algorithms you have written (NOT the group project). Take a screenshot </w:t>
-            </w:r>
-            <w:r>
-              <w:rPr>
-                <w:rFonts w:ascii="Arial" w:hAnsi="Arial"/>
-                <w:sz w:val="24"/>
-                <w:szCs w:val="24"/>
-                <w:u w:color="000000"/>
-                <w:shd w:val="clear" w:color="auto" w:fill="FFFFFF"/>
-              </w:rPr>
-              <w:t>of each and write a short statement on why you have chosen to use those algorithms.</w:t>
+              <w:t>Select two algorithms you have written (NOT the group project). Take a screenshot of each and write a short statement on why you have chosen to use those algorithms.</w:t>
             </w:r>
           </w:p>
         </w:tc>
@@ -10111,6 +11639,7 @@
               <w:rPr>
                 <w:rFonts w:eastAsia="Arial Unicode MS" w:cs="Arial Unicode MS"/>
               </w:rPr>
+              <w:lastRenderedPageBreak/>
               <w:t>Unit</w:t>
             </w:r>
           </w:p>
@@ -10315,16 +11844,7 @@
                 <w:szCs w:val="24"/>
                 <w:u w:color="000000"/>
               </w:rPr>
-              <w:t xml:space="preserve">* The </w:t>
-            </w:r>
-            <w:r>
-              <w:rPr>
-                <w:rFonts w:ascii="Arial" w:hAnsi="Arial"/>
-                <w:sz w:val="24"/>
-                <w:szCs w:val="24"/>
-                <w:u w:color="000000"/>
-              </w:rPr>
-              <w:t>code that uses or implements the API</w:t>
+              <w:t>* The code that uses or implements the API</w:t>
             </w:r>
           </w:p>
           <w:p>
@@ -10985,6 +12505,7 @@
               <w:rPr>
                 <w:rFonts w:eastAsia="Arial Unicode MS" w:cs="Arial Unicode MS"/>
               </w:rPr>
+              <w:lastRenderedPageBreak/>
               <w:t>Unit</w:t>
             </w:r>
           </w:p>
@@ -11164,37 +12685,7 @@
                 <w:u w:color="000000"/>
                 <w:shd w:val="clear" w:color="auto" w:fill="FFFFFF"/>
               </w:rPr>
-              <w:t>Take a screenshot of the contributor</w:t>
-            </w:r>
-            <w:r>
-              <w:rPr>
-                <w:rFonts w:ascii="Arial" w:hAnsi="Arial"/>
-                <w:sz w:val="24"/>
-                <w:szCs w:val="24"/>
-                <w:u w:color="000000"/>
-                <w:shd w:val="clear" w:color="auto" w:fill="FFFFFF"/>
-              </w:rPr>
-              <w:t>’</w:t>
-            </w:r>
-            <w:r>
-              <w:rPr>
-                <w:rFonts w:ascii="Arial" w:hAnsi="Arial"/>
-                <w:sz w:val="24"/>
-                <w:szCs w:val="24"/>
-                <w:u w:color="000000"/>
-                <w:shd w:val="clear" w:color="auto" w:fill="FFFFFF"/>
-              </w:rPr>
-              <w:t>s page on</w:t>
-            </w:r>
-            <w:r>
-              <w:rPr>
-                <w:rFonts w:ascii="Arial" w:hAnsi="Arial"/>
-                <w:sz w:val="24"/>
-                <w:szCs w:val="24"/>
-                <w:u w:color="000000"/>
-                <w:shd w:val="clear" w:color="auto" w:fill="FFFFFF"/>
-              </w:rPr>
-              <w:t xml:space="preserve"> </w:t>
+              <w:t xml:space="preserve">Take a screenshot of the contributor’s page on </w:t>
             </w:r>
             <w:proofErr w:type="spellStart"/>
             <w:r>
@@ -11370,7 +12861,6 @@
               <w:rPr>
                 <w:rFonts w:eastAsia="Arial Unicode MS" w:cs="Arial Unicode MS"/>
               </w:rPr>
-              <w:lastRenderedPageBreak/>
               <w:t>Unit</w:t>
             </w:r>
           </w:p>
@@ -12261,16 +13751,7 @@
           <w:u w:val="single"/>
           <w:lang w:val="en-US"/>
         </w:rPr>
-        <w:t xml:space="preserve">Paste Screenshot </w:t>
-      </w:r>
-      <w:r>
-        <w:rPr>
-          <w:b/>
-          <w:bCs/>
-          <w:u w:val="single"/>
-          <w:lang w:val="en-US"/>
-        </w:rPr>
-        <w:t>here</w:t>
+        <w:t>Paste Screenshot here</w:t>
       </w:r>
     </w:p>
     <w:p>
@@ -12936,16 +14417,7 @@
           <w:u w:val="single"/>
           <w:lang w:val="en-US"/>
         </w:rPr>
-        <w:t xml:space="preserve">Paste Screenshot </w:t>
-      </w:r>
-      <w:r>
-        <w:rPr>
-          <w:b/>
-          <w:bCs/>
-          <w:u w:val="single"/>
-          <w:lang w:val="en-US"/>
-        </w:rPr>
-        <w:t>here</w:t>
+        <w:t>Paste Screenshot here</w:t>
       </w:r>
     </w:p>
     <w:p>
@@ -13054,7 +14526,6 @@
               <w:rPr>
                 <w:rFonts w:eastAsia="Arial Unicode MS" w:cs="Arial Unicode MS"/>
               </w:rPr>
-              <w:lastRenderedPageBreak/>
               <w:t>Unit</w:t>
             </w:r>
           </w:p>
@@ -13374,8 +14845,8 @@
       </w:pPr>
     </w:p>
     <w:sectPr>
-      <w:headerReference w:type="default" r:id="rId14"/>
-      <w:footerReference w:type="default" r:id="rId15"/>
+      <w:headerReference w:type="default" r:id="rId32"/>
+      <w:footerReference w:type="default" r:id="rId33"/>
       <w:pgSz w:w="11906" w:h="16838"/>
       <w:pgMar w:top="1134" w:right="1134" w:bottom="1134" w:left="1134" w:header="709" w:footer="850" w:gutter="0"/>
       <w:cols w:space="720"/>
@@ -14263,6 +15734,22 @@
       <w:szCs w:val="22"/>
       <w:lang w:val="en-US"/>
     </w:rPr>
+  </w:style>
+  <w:style w:type="table" w:styleId="TableGrid">
+    <w:name w:val="Table Grid"/>
+    <w:basedOn w:val="TableNormal"/>
+    <w:uiPriority w:val="39"/>
+    <w:rsid w:val="00A522F7"/>
+    <w:tblPr>
+      <w:tblBorders>
+        <w:top w:val="single" w:sz="4" w:space="0" w:color="auto"/>
+        <w:left w:val="single" w:sz="4" w:space="0" w:color="auto"/>
+        <w:bottom w:val="single" w:sz="4" w:space="0" w:color="auto"/>
+        <w:right w:val="single" w:sz="4" w:space="0" w:color="auto"/>
+        <w:insideH w:val="single" w:sz="4" w:space="0" w:color="auto"/>
+        <w:insideV w:val="single" w:sz="4" w:space="0" w:color="auto"/>
+      </w:tblBorders>
+    </w:tblPr>
   </w:style>
 </w:styles>
 </file>
@@ -15335,4 +16822,16 @@
   </a:objectDefaults>
   <a:extraClrSchemeLst/>
 </a:theme>
+</file>
+
+<file path=customXml/item1.xml><?xml version="1.0" encoding="utf-8"?>
+<b:Sources xmlns:b="http://schemas.openxmlformats.org/officeDocument/2006/bibliography" xmlns="http://schemas.openxmlformats.org/officeDocument/2006/bibliography" SelectedStyle="\APASixthEditionOfficeOnline.xsl" StyleName="APA" Version="6"/>
+</file>
+
+<file path=customXml/itemProps1.xml><?xml version="1.0" encoding="utf-8"?>
+<ds:datastoreItem xmlns:ds="http://schemas.openxmlformats.org/officeDocument/2006/customXml" ds:itemID="{BDE9BBEA-3F01-4116-8C65-DC8EC7F5FF03}">
+  <ds:schemaRefs>
+    <ds:schemaRef ds:uri="http://schemas.openxmlformats.org/officeDocument/2006/bibliography"/>
+  </ds:schemaRefs>
+</ds:datastoreItem>
 </file>
</xml_diff>